<commit_message>
Updating SANDRA to work with the improved JASMIN2 Data Format
</commit_message>
<xml_diff>
--- a/tutorials/2. Decoding Trial Data, Scoring Tasks, and Widening.docx
+++ b/tutorials/2. Decoding Trial Data, Scoring Tasks, and Widening.docx
@@ -164,7 +164,34 @@
         <w:t>reaction</w:t>
       </w:r>
       <w:r>
-        <w:t xml:space="preserve"> time tasks via SANDRA. Processing data is done in three steps, as illustrated in Figure 1. These steps are:</w:t>
+        <w:t xml:space="preserve"> time tasks via SANDRA. Processing data is done in three steps, as illustrated in</w:t>
+      </w:r>
+      <w:r>
+        <w:t xml:space="preserve"> </w:t>
+      </w:r>
+      <w:r>
+        <w:fldChar w:fldCharType="begin"/>
+      </w:r>
+      <w:r>
+        <w:instrText xml:space="preserve"> REF _Ref462845413 \h </w:instrText>
+      </w:r>
+      <w:r>
+        <w:fldChar w:fldCharType="separate"/>
+      </w:r>
+      <w:r>
+        <w:t xml:space="preserve">Figure </w:t>
+      </w:r>
+      <w:r>
+        <w:rPr>
+          <w:noProof/>
+        </w:rPr>
+        <w:t>1</w:t>
+      </w:r>
+      <w:r>
+        <w:fldChar w:fldCharType="end"/>
+      </w:r>
+      <w:r>
+        <w:t>. These steps are:</w:t>
       </w:r>
     </w:p>
     <w:p>
@@ -302,6 +329,9 @@
       </w:r>
     </w:p>
     <w:p>
+      <w:pPr>
+        <w:keepNext/>
+      </w:pPr>
       <w:r>
         <w:object w:dxaOrig="13380" w:dyaOrig="2460">
           <v:shapetype id="_x0000_t75" coordsize="21600,21600" o:spt="75" o:preferrelative="t" path="m@4@5l@4@11@9@11@9@5xe" filled="f" stroked="f">
@@ -323,61 +353,32 @@
             <v:path o:extrusionok="f" gradientshapeok="t" o:connecttype="rect"/>
             <o:lock v:ext="edit" aspectratio="t"/>
           </v:shapetype>
-          <v:shape id="_x0000_i1025" type="#_x0000_t75" style="width:450.75pt;height:83.25pt" o:ole="">
+          <v:shape id="_x0000_i1025" type="#_x0000_t75" style="width:450.9pt;height:83.25pt" o:ole="">
             <v:imagedata r:id="rId7" o:title=""/>
           </v:shape>
-          <o:OLEObject Type="Embed" ProgID="Visio.Drawing.15" ShapeID="_x0000_i1025" DrawAspect="Content" ObjectID="_1526213130" r:id="rId8"/>
+          <o:OLEObject Type="Embed" ProgID="Visio.Drawing.15" ShapeID="_x0000_i1025" DrawAspect="Content" ObjectID="_1536589088" r:id="rId8"/>
         </w:object>
       </w:r>
     </w:p>
     <w:p>
-      <w:r>
-        <w:rPr>
-          <w:b/>
-        </w:rPr>
-        <w:t>Figure 1.</w:t>
-      </w:r>
-      <w:r>
-        <w:t xml:space="preserve"> The workflow of decoding trial data, </w:t>
-      </w:r>
-      <w:r>
-        <w:t>scoring tasks</w:t>
-      </w:r>
-      <w:r>
-        <w:t xml:space="preserve">, and widening. </w:t>
-      </w:r>
-      <w:r>
-        <w:rPr>
-          <w:color w:val="548DD4" w:themeColor="text2" w:themeTint="99"/>
-        </w:rPr>
-        <w:t xml:space="preserve">Blue boxes </w:t>
-      </w:r>
-      <w:r>
-        <w:t xml:space="preserve">represent SANDRA scripts and </w:t>
-      </w:r>
-      <w:r>
-        <w:rPr>
-          <w:color w:val="943634" w:themeColor="accent2" w:themeShade="BF"/>
-        </w:rPr>
-        <w:t xml:space="preserve">red boxes </w:t>
-      </w:r>
-      <w:r>
-        <w:t>represent data files.</w:t>
-      </w:r>
-      <w:r>
-        <w:t xml:space="preserve"> </w:t>
-      </w:r>
-      <w:r>
-        <w:t>A</w:t>
-      </w:r>
-      <w:r>
-        <w:t>ll data files after t.1 are tab-separated</w:t>
-      </w:r>
-      <w:r>
-        <w:t xml:space="preserve"> by default</w:t>
-      </w:r>
-      <w:r>
-        <w:t>.</w:t>
+      <w:pPr>
+        <w:pStyle w:val="Caption"/>
+      </w:pPr>
+      <w:bookmarkStart w:id="0" w:name="_Ref462845413"/>
+      <w:r>
+        <w:t xml:space="preserve">Figure </w:t>
+      </w:r>
+      <w:fldSimple w:instr=" SEQ Figure \* ARABIC ">
+        <w:r>
+          <w:rPr>
+            <w:noProof/>
+          </w:rPr>
+          <w:t>1</w:t>
+        </w:r>
+      </w:fldSimple>
+      <w:bookmarkEnd w:id="0"/>
+      <w:r>
+        <w:t>. The workflow of decoding trial data, scoring tasks, and widening. Blue boxes represent SANDRA scripts and red boxes represent data files. All data files after t.1 are tab-separated by default.</w:t>
       </w:r>
     </w:p>
     <w:p>
@@ -432,7 +433,228 @@
     </w:p>
     <w:p>
       <w:r>
+        <w:rPr>
+          <w:noProof/>
+          <w:lang w:val="en-US"/>
+        </w:rPr>
+        <w:drawing>
+          <wp:anchor distT="0" distB="0" distL="114300" distR="114300" simplePos="0" relativeHeight="251661824" behindDoc="0" locked="0" layoutInCell="1" allowOverlap="1" wp14:anchorId="37A02DE9" wp14:editId="170E0416">
+            <wp:simplePos x="0" y="0"/>
+            <wp:positionH relativeFrom="column">
+              <wp:posOffset>2286000</wp:posOffset>
+            </wp:positionH>
+            <wp:positionV relativeFrom="paragraph">
+              <wp:posOffset>7620</wp:posOffset>
+            </wp:positionV>
+            <wp:extent cx="3438525" cy="1885950"/>
+            <wp:effectExtent l="0" t="0" r="9525" b="0"/>
+            <wp:wrapSquare wrapText="bothSides"/>
+            <wp:docPr id="2" name="Picture 2"/>
+            <wp:cNvGraphicFramePr>
+              <a:graphicFrameLocks xmlns:a="http://schemas.openxmlformats.org/drawingml/2006/main" noChangeAspect="1"/>
+            </wp:cNvGraphicFramePr>
+            <a:graphic xmlns:a="http://schemas.openxmlformats.org/drawingml/2006/main">
+              <a:graphicData uri="http://schemas.openxmlformats.org/drawingml/2006/picture">
+                <pic:pic xmlns:pic="http://schemas.openxmlformats.org/drawingml/2006/picture">
+                  <pic:nvPicPr>
+                    <pic:cNvPr id="0" name="Picture 3"/>
+                    <pic:cNvPicPr>
+                      <a:picLocks noChangeAspect="1" noChangeArrowheads="1"/>
+                    </pic:cNvPicPr>
+                  </pic:nvPicPr>
+                  <pic:blipFill>
+                    <a:blip r:embed="rId9">
+                      <a:extLst>
+                        <a:ext uri="{28A0092B-C50C-407E-A947-70E740481C1C}">
+                          <a14:useLocalDpi xmlns:a14="http://schemas.microsoft.com/office/drawing/2010/main" val="0"/>
+                        </a:ext>
+                      </a:extLst>
+                    </a:blip>
+                    <a:srcRect/>
+                    <a:stretch>
+                      <a:fillRect/>
+                    </a:stretch>
+                  </pic:blipFill>
+                  <pic:spPr bwMode="auto">
+                    <a:xfrm>
+                      <a:off x="0" y="0"/>
+                      <a:ext cx="3438525" cy="1885950"/>
+                    </a:xfrm>
+                    <a:prstGeom prst="rect">
+                      <a:avLst/>
+                    </a:prstGeom>
+                    <a:noFill/>
+                    <a:ln>
+                      <a:noFill/>
+                    </a:ln>
+                  </pic:spPr>
+                </pic:pic>
+              </a:graphicData>
+            </a:graphic>
+            <wp14:sizeRelH relativeFrom="page">
+              <wp14:pctWidth>0</wp14:pctWidth>
+            </wp14:sizeRelH>
+            <wp14:sizeRelV relativeFrom="page">
+              <wp14:pctHeight>0</wp14:pctHeight>
+            </wp14:sizeRelV>
+          </wp:anchor>
+        </w:drawing>
+      </w:r>
+      <w:r>
+        <w:rPr>
+          <w:noProof/>
+        </w:rPr>
+        <mc:AlternateContent>
+          <mc:Choice Requires="wps">
+            <w:drawing>
+              <wp:anchor distT="0" distB="0" distL="114300" distR="114300" simplePos="0" relativeHeight="251652608" behindDoc="0" locked="0" layoutInCell="1" allowOverlap="1" wp14:anchorId="76C36DED" wp14:editId="425D0446">
+                <wp:simplePos x="0" y="0"/>
+                <wp:positionH relativeFrom="column">
+                  <wp:posOffset>2295525</wp:posOffset>
+                </wp:positionH>
+                <wp:positionV relativeFrom="paragraph">
+                  <wp:posOffset>1950720</wp:posOffset>
+                </wp:positionV>
+                <wp:extent cx="3438525" cy="635"/>
+                <wp:effectExtent l="0" t="0" r="0" b="0"/>
+                <wp:wrapSquare wrapText="bothSides"/>
+                <wp:docPr id="1" name="Text Box 1"/>
+                <wp:cNvGraphicFramePr/>
+                <a:graphic xmlns:a="http://schemas.openxmlformats.org/drawingml/2006/main">
+                  <a:graphicData uri="http://schemas.microsoft.com/office/word/2010/wordprocessingShape">
+                    <wps:wsp>
+                      <wps:cNvSpPr txBox="1"/>
+                      <wps:spPr>
+                        <a:xfrm>
+                          <a:off x="0" y="0"/>
+                          <a:ext cx="3438525" cy="635"/>
+                        </a:xfrm>
+                        <a:prstGeom prst="rect">
+                          <a:avLst/>
+                        </a:prstGeom>
+                        <a:solidFill>
+                          <a:prstClr val="white"/>
+                        </a:solidFill>
+                        <a:ln>
+                          <a:noFill/>
+                        </a:ln>
+                        <a:effectLst/>
+                      </wps:spPr>
+                      <wps:txbx>
+                        <w:txbxContent>
+                          <w:p>
+                            <w:pPr>
+                              <w:pStyle w:val="Caption"/>
+                              <w:rPr>
+                                <w:noProof/>
+                              </w:rPr>
+                            </w:pPr>
+                            <w:bookmarkStart w:id="1" w:name="_Ref462845480"/>
+                            <w:r>
+                              <w:t xml:space="preserve">Figure </w:t>
+                            </w:r>
+                            <w:fldSimple w:instr=" SEQ Figure \* ARABIC ">
+                              <w:r>
+                                <w:rPr>
+                                  <w:noProof/>
+                                </w:rPr>
+                                <w:t>2</w:t>
+                              </w:r>
+                            </w:fldSimple>
+                            <w:bookmarkEnd w:id="1"/>
+                            <w:r>
+                              <w:t>. Screenshot of the SANDRA repository, showing where the "Download ZIP" button can be found.</w:t>
+                            </w:r>
+                          </w:p>
+                        </w:txbxContent>
+                      </wps:txbx>
+                      <wps:bodyPr rot="0" spcFirstLastPara="0" vertOverflow="overflow" horzOverflow="overflow" vert="horz" wrap="square" lIns="0" tIns="0" rIns="0" bIns="0" numCol="1" spcCol="0" rtlCol="0" fromWordArt="0" anchor="t" anchorCtr="0" forceAA="0" compatLnSpc="1">
+                        <a:prstTxWarp prst="textNoShape">
+                          <a:avLst/>
+                        </a:prstTxWarp>
+                        <a:spAutoFit/>
+                      </wps:bodyPr>
+                    </wps:wsp>
+                  </a:graphicData>
+                </a:graphic>
+              </wp:anchor>
+            </w:drawing>
+          </mc:Choice>
+          <mc:Fallback>
+            <w:pict>
+              <v:shapetype w14:anchorId="76C36DED" id="_x0000_t202" coordsize="21600,21600" o:spt="202" path="m,l,21600r21600,l21600,xe">
+                <v:stroke joinstyle="miter"/>
+                <v:path gradientshapeok="t" o:connecttype="rect"/>
+              </v:shapetype>
+              <v:shape id="Text Box 1" o:spid="_x0000_s1026" type="#_x0000_t202" style="position:absolute;margin-left:180.75pt;margin-top:153.6pt;width:270.75pt;height:.05pt;z-index:251652608;visibility:visible;mso-wrap-style:square;mso-wrap-distance-left:9pt;mso-wrap-distance-top:0;mso-wrap-distance-right:9pt;mso-wrap-distance-bottom:0;mso-position-horizontal:absolute;mso-position-horizontal-relative:text;mso-position-vertical:absolute;mso-position-vertical-relative:text;v-text-anchor:top" o:gfxdata="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" stroked="f">
+                <v:textbox style="mso-fit-shape-to-text:t" inset="0,0,0,0">
+                  <w:txbxContent>
+                    <w:p>
+                      <w:pPr>
+                        <w:pStyle w:val="Caption"/>
+                        <w:rPr>
+                          <w:noProof/>
+                        </w:rPr>
+                      </w:pPr>
+                      <w:bookmarkStart w:id="2" w:name="_Ref462845480"/>
+                      <w:r>
+                        <w:t xml:space="preserve">Figure </w:t>
+                      </w:r>
+                      <w:fldSimple w:instr=" SEQ Figure \* ARABIC ">
+                        <w:r>
+                          <w:rPr>
+                            <w:noProof/>
+                          </w:rPr>
+                          <w:t>2</w:t>
+                        </w:r>
+                      </w:fldSimple>
+                      <w:bookmarkEnd w:id="2"/>
+                      <w:r>
+                        <w:t>. Screenshot of the SANDRA repository, showing where the "Download ZIP" button can be found.</w:t>
+                      </w:r>
+                    </w:p>
+                  </w:txbxContent>
+                </v:textbox>
+                <w10:wrap type="square"/>
+              </v:shape>
+            </w:pict>
+          </mc:Fallback>
+        </mc:AlternateContent>
+      </w:r>
+      <w:r>
         <w:t xml:space="preserve">The SANDRA GitHub repository provides an analysis framework with some pre-made data and processing scripts that can easily be adjusted to your needs. </w:t>
+      </w:r>
+      <w:r>
+        <w:t xml:space="preserve">In these steps we will download and install it. Note that </w:t>
+      </w:r>
+      <w:r>
+        <w:t>you have already executed similar steps in T</w:t>
+      </w:r>
+      <w:r>
+        <w:t xml:space="preserve">utorial </w:t>
+      </w:r>
+      <w:r>
+        <w:t xml:space="preserve">1. Nevertheless, the steps below still </w:t>
+      </w:r>
+      <w:r>
+        <w:t>need to be executed for</w:t>
+      </w:r>
+      <w:r>
+        <w:t xml:space="preserve"> installing the pre-made framework</w:t>
+      </w:r>
+      <w:r>
+        <w:t xml:space="preserve"> that we’ll use in the remainder of this tutorial</w:t>
+      </w:r>
+      <w:r>
+        <w:t>.</w:t>
+      </w:r>
+      <w:r>
+        <w:t xml:space="preserve"> </w:t>
+      </w:r>
+    </w:p>
+    <w:p>
+      <w:r>
+        <w:br w:type="page"/>
       </w:r>
     </w:p>
     <w:p>
@@ -444,29 +666,13 @@
         </w:numPr>
       </w:pPr>
       <w:r>
-        <w:t xml:space="preserve">Download the whole repo in a ZIP via the link below. </w:t>
-      </w:r>
-      <w:r>
-        <w:t xml:space="preserve">Click the green </w:t>
-      </w:r>
-      <w:r>
-        <w:t>“</w:t>
-      </w:r>
-      <w:r>
-        <w:t>Clone or download</w:t>
-      </w:r>
-      <w:r>
-        <w:t>” button in the top right corner of the screen</w:t>
-      </w:r>
-      <w:r>
-        <w:t>, then click “Download ZIP”</w:t>
-      </w:r>
-      <w:bookmarkStart w:id="0" w:name="_GoBack"/>
-      <w:bookmarkEnd w:id="0"/>
-      <w:r>
-        <w:t xml:space="preserve">. </w:t>
-      </w:r>
-      <w:hyperlink r:id="rId9" w:history="1">
+        <w:lastRenderedPageBreak/>
+        <w:t>Download</w:t>
+      </w:r>
+      <w:r>
+        <w:t xml:space="preserve"> the whole repo in a ZIP via this URL: </w:t>
+      </w:r>
+      <w:hyperlink r:id="rId10" w:history="1">
         <w:r>
           <w:rPr>
             <w:rStyle w:val="Hyperlink"/>
@@ -474,6 +680,54 @@
           <w:t>https://github.com/tpronk/SANDRA</w:t>
         </w:r>
       </w:hyperlink>
+      <w:r>
+        <w:t xml:space="preserve">. </w:t>
+      </w:r>
+      <w:r>
+        <w:t xml:space="preserve">Click the green </w:t>
+      </w:r>
+      <w:r>
+        <w:t>“</w:t>
+      </w:r>
+      <w:r>
+        <w:t>Clone or download</w:t>
+      </w:r>
+      <w:r>
+        <w:t>” button in the top right corner of the screen</w:t>
+      </w:r>
+      <w:r>
+        <w:t>, then click “Download ZIP”</w:t>
+      </w:r>
+      <w:r>
+        <w:t xml:space="preserve"> (</w:t>
+      </w:r>
+      <w:r>
+        <w:fldChar w:fldCharType="begin"/>
+      </w:r>
+      <w:r>
+        <w:instrText xml:space="preserve"> REF _Ref462845480 \h </w:instrText>
+      </w:r>
+      <w:r>
+        <w:fldChar w:fldCharType="separate"/>
+      </w:r>
+      <w:r>
+        <w:t xml:space="preserve">Figure </w:t>
+      </w:r>
+      <w:r>
+        <w:rPr>
+          <w:noProof/>
+        </w:rPr>
+        <w:t>2</w:t>
+      </w:r>
+      <w:r>
+        <w:fldChar w:fldCharType="end"/>
+      </w:r>
+      <w:r>
+        <w:t>).</w:t>
+      </w:r>
+      <w:r>
+        <w:t xml:space="preserve"> </w:t>
+      </w:r>
     </w:p>
     <w:p>
       <w:pPr>
@@ -582,7 +836,6 @@
     </w:p>
     <w:p>
       <w:r>
-        <w:lastRenderedPageBreak/>
         <w:t>If everything went well, you’ll see some messages saying that various directories already exist, and finally the message:</w:t>
       </w:r>
     </w:p>
@@ -763,13 +1016,39 @@
         <w:t xml:space="preserve">are scripts </w:t>
       </w:r>
       <w:r>
-        <w:t>available for JASMIN1 data (for all JASMIN tasks until the present) and SPRIF data (</w:t>
+        <w:t>available for JASMIN1 data (</w:t>
+      </w:r>
+      <w:r>
+        <w:t xml:space="preserve">which is the data produced by </w:t>
+      </w:r>
+      <w:r>
+        <w:t xml:space="preserve">all JASMIN tasks </w:t>
+      </w:r>
+      <w:r>
+        <w:t xml:space="preserve">launched </w:t>
+      </w:r>
+      <w:r>
+        <w:t xml:space="preserve">until </w:t>
+      </w:r>
+      <w:r>
+        <w:t xml:space="preserve">about September 2016), JASMIN2 data (JASMIN tasks launched since September 2016), </w:t>
+      </w:r>
+      <w:r>
+        <w:t>and SPRIF data (</w:t>
       </w:r>
       <w:r>
         <w:t xml:space="preserve">for </w:t>
       </w:r>
       <w:r>
-        <w:t>Flash tasks).</w:t>
+        <w:t>tasks</w:t>
+      </w:r>
+      <w:r>
+        <w:t xml:space="preserve"> based on Adobe Flash</w:t>
+      </w:r>
+      <w:bookmarkStart w:id="3" w:name="_GoBack"/>
+      <w:bookmarkEnd w:id="3"/>
+      <w:r>
+        <w:t>).</w:t>
       </w:r>
     </w:p>
     <w:p>
@@ -1130,7 +1409,11 @@
         <w:t>tasks</w:t>
       </w:r>
       <w:r>
-        <w:t xml:space="preserve"> (which task data to combine).</w:t>
+        <w:t xml:space="preserve"> (which task data to </w:t>
+      </w:r>
+      <w:r>
+        <w:lastRenderedPageBreak/>
+        <w:t>combine).</w:t>
       </w:r>
       <w:r>
         <w:t xml:space="preserve"> Finally, you can drop artefacts before joining the files together via the </w:t>
@@ -1259,7 +1542,6 @@
           <w:b/>
           <w:bCs/>
         </w:rPr>
-        <w:lastRenderedPageBreak/>
         <w:t xml:space="preserve">Part </w:t>
       </w:r>
       <w:r>
@@ -1918,6 +2200,7 @@
         <w:rPr>
           <w:i/>
         </w:rPr>
+        <w:lastRenderedPageBreak/>
         <w:t>fileSource</w:t>
       </w:r>
       <w:r>
@@ -2052,7 +2335,6 @@
         </w:numPr>
       </w:pPr>
       <w:r>
-        <w:lastRenderedPageBreak/>
         <w:t xml:space="preserve">Note that with big datasets, </w:t>
       </w:r>
       <w:r>
@@ -2603,6 +2885,7 @@
           <w:b/>
           <w:bCs/>
         </w:rPr>
+        <w:lastRenderedPageBreak/>
         <w:t>Appendix 2. Metadata variables for SPRIF data</w:t>
       </w:r>
     </w:p>
@@ -2813,11 +3096,7 @@
               <w:t xml:space="preserve">a </w:t>
             </w:r>
             <w:r>
-              <w:t xml:space="preserve">whole </w:t>
-            </w:r>
-            <w:r>
-              <w:lastRenderedPageBreak/>
-              <w:t>multiple of the number of elements in (sprifVars + 1)</w:t>
+              <w:t>whole multiple of the number of elements in (sprifVars + 1)</w:t>
             </w:r>
             <w:r>
               <w:t>. This indicates that trials in the task produced different number</w:t>
@@ -2926,7 +3205,6 @@
           </w:tcPr>
           <w:p>
             <w:r>
-              <w:lastRenderedPageBreak/>
               <w:t>taskName</w:t>
             </w:r>
           </w:p>
@@ -5978,6 +6256,25 @@
       <w:u w:val="single"/>
     </w:rPr>
   </w:style>
+  <w:style w:type="paragraph" w:styleId="Caption">
+    <w:name w:val="caption"/>
+    <w:basedOn w:val="Normal"/>
+    <w:next w:val="Normal"/>
+    <w:uiPriority w:val="35"/>
+    <w:unhideWhenUsed/>
+    <w:qFormat/>
+    <w:rsid w:val="00886063"/>
+    <w:pPr>
+      <w:spacing w:line="240" w:lineRule="auto"/>
+    </w:pPr>
+    <w:rPr>
+      <w:i/>
+      <w:iCs/>
+      <w:color w:val="1F497D" w:themeColor="text2"/>
+      <w:sz w:val="18"/>
+      <w:szCs w:val="18"/>
+    </w:rPr>
+  </w:style>
 </w:styles>
 </file>
 
@@ -6271,7 +6568,7 @@
 </file>
 
 <file path=customXml/itemProps1.xml><?xml version="1.0" encoding="utf-8"?>
-<ds:datastoreItem xmlns:ds="http://schemas.openxmlformats.org/officeDocument/2006/customXml" ds:itemID="{991F77B4-5306-4B9C-9D62-C0443CE1CFDD}">
+<ds:datastoreItem xmlns:ds="http://schemas.openxmlformats.org/officeDocument/2006/customXml" ds:itemID="{0AEA44F8-018C-4688-9983-51EAEF2F3AC7}">
   <ds:schemaRefs>
     <ds:schemaRef ds:uri="http://schemas.openxmlformats.org/officeDocument/2006/bibliography"/>
   </ds:schemaRefs>

</xml_diff>

<commit_message>
Harmonized JASMIN1 and JASMIN2 variable names
</commit_message>
<xml_diff>
--- a/tutorials/2. Decoding Trial Data, Scoring Tasks, and Widening.docx
+++ b/tutorials/2. Decoding Trial Data, Scoring Tasks, and Widening.docx
@@ -58,16 +58,8 @@
         <w:rPr>
           <w:i/>
         </w:rPr>
-        <w:t xml:space="preserve">Thomas </w:t>
-      </w:r>
-      <w:proofErr w:type="spellStart"/>
-      <w:r>
-        <w:rPr>
-          <w:i/>
-        </w:rPr>
-        <w:t>Pronk</w:t>
-      </w:r>
-      <w:proofErr w:type="spellEnd"/>
+        <w:t>Thomas Pronk</w:t>
+      </w:r>
     </w:p>
     <w:p>
       <w:pPr>
@@ -105,7 +97,7 @@
         <w:rPr>
           <w:i/>
         </w:rPr>
-        <w:t>6</w:t>
+        <w:t>7</w:t>
       </w:r>
       <w:r>
         <w:rPr>
@@ -123,30 +115,25 @@
         <w:rPr>
           <w:i/>
         </w:rPr>
-        <w:t>2-07</w:t>
+        <w:t>2-</w:t>
+      </w:r>
+      <w:r>
+        <w:rPr>
+          <w:i/>
+        </w:rPr>
+        <w:t>15</w:t>
       </w:r>
     </w:p>
     <w:p/>
     <w:p>
       <w:r>
-        <w:t>In Tutorial 1 you insta</w:t>
-      </w:r>
-      <w:r>
-        <w:t>lled an empty SANDRA Analysis Framework (SAF); in the folder you specified, an interim, script, and original folder were created</w:t>
+        <w:t>In Tutorial 1 you installed an empty SANDRA Analysis Framework (SAF); in the folder you specified, an interim, script, and original folder were created</w:t>
       </w:r>
       <w:r>
         <w:t>,</w:t>
       </w:r>
       <w:r>
-        <w:t xml:space="preserve"> and a </w:t>
-      </w:r>
-      <w:proofErr w:type="spellStart"/>
-      <w:r>
-        <w:t>FileIO</w:t>
-      </w:r>
-      <w:proofErr w:type="spellEnd"/>
-      <w:r>
-        <w:t xml:space="preserve"> object was setup</w:t>
+        <w:t xml:space="preserve"> and a FileIO object was setup</w:t>
       </w:r>
       <w:r>
         <w:t xml:space="preserve"> for those folders. However, th</w:t>
@@ -502,27 +489,14 @@
                             <w:r>
                               <w:t xml:space="preserve">Figure </w:t>
                             </w:r>
-                            <w:r>
-                              <w:fldChar w:fldCharType="begin"/>
-                            </w:r>
-                            <w:r>
-                              <w:instrText xml:space="preserve"> SEQ Figure \* ARABIC </w:instrText>
-                            </w:r>
-                            <w:r>
-                              <w:fldChar w:fldCharType="separate"/>
-                            </w:r>
-                            <w:r>
-                              <w:rPr>
-                                <w:noProof/>
-                              </w:rPr>
-                              <w:t>2</w:t>
-                            </w:r>
-                            <w:r>
-                              <w:rPr>
-                                <w:noProof/>
-                              </w:rPr>
-                              <w:fldChar w:fldCharType="end"/>
-                            </w:r>
+                            <w:fldSimple w:instr=" SEQ Figure \* ARABIC ">
+                              <w:r>
+                                <w:rPr>
+                                  <w:noProof/>
+                                </w:rPr>
+                                <w:t>2</w:t>
+                              </w:r>
+                            </w:fldSimple>
                             <w:bookmarkEnd w:id="0"/>
                             <w:r>
                               <w:t>. Screenshot of the SANDRA repository, showing where the "Download ZIP" button can be found.</w:t>
@@ -562,27 +536,14 @@
                       <w:r>
                         <w:t xml:space="preserve">Figure </w:t>
                       </w:r>
-                      <w:r>
-                        <w:fldChar w:fldCharType="begin"/>
-                      </w:r>
-                      <w:r>
-                        <w:instrText xml:space="preserve"> SEQ Figure \* ARABIC </w:instrText>
-                      </w:r>
-                      <w:r>
-                        <w:fldChar w:fldCharType="separate"/>
-                      </w:r>
-                      <w:r>
-                        <w:rPr>
-                          <w:noProof/>
-                        </w:rPr>
-                        <w:t>2</w:t>
-                      </w:r>
-                      <w:r>
-                        <w:rPr>
-                          <w:noProof/>
-                        </w:rPr>
-                        <w:fldChar w:fldCharType="end"/>
-                      </w:r>
+                      <w:fldSimple w:instr=" SEQ Figure \* ARABIC ">
+                        <w:r>
+                          <w:rPr>
+                            <w:noProof/>
+                          </w:rPr>
+                          <w:t>2</w:t>
+                        </w:r>
+                      </w:fldSimple>
                       <w:bookmarkEnd w:id="1"/>
                       <w:r>
                         <w:t>. Screenshot of the SANDRA repository, showing where the "Download ZIP" button can be found.</w:t>
@@ -764,15 +725,7 @@
         <w:t>, then run “Install SANDRA</w:t>
       </w:r>
       <w:r>
-        <w:t xml:space="preserve"> (from </w:t>
-      </w:r>
-      <w:proofErr w:type="spellStart"/>
-      <w:r>
-        <w:t>GitHub</w:t>
-      </w:r>
-      <w:proofErr w:type="spellEnd"/>
-      <w:r>
-        <w:t>)</w:t>
+        <w:t xml:space="preserve"> (from GitHub)</w:t>
       </w:r>
       <w:r>
         <w:t xml:space="preserve">.R” to set up the </w:t>
@@ -790,12 +743,7 @@
         <w:t xml:space="preserve"> </w:t>
       </w:r>
       <w:r>
-        <w:t>Th</w:t>
-      </w:r>
-      <w:bookmarkStart w:id="2" w:name="_GoBack"/>
-      <w:bookmarkEnd w:id="2"/>
-      <w:r>
-        <w:t xml:space="preserve">is is </w:t>
+        <w:t xml:space="preserve">This is </w:t>
       </w:r>
       <w:r>
         <w:t>similar to what you did in the T</w:t>
@@ -850,70 +798,14 @@
         </w:rPr>
         <w:t xml:space="preserve"> </w:t>
       </w:r>
-      <w:proofErr w:type="spellStart"/>
       <w:r>
         <w:rPr>
           <w:rFonts w:ascii="Lucida Console" w:hAnsi="Lucida Console"/>
           <w:sz w:val="20"/>
           <w:szCs w:val="20"/>
         </w:rPr>
-        <w:t>sandra</w:t>
-      </w:r>
-      <w:proofErr w:type="spellEnd"/>
-      <w:r>
-        <w:rPr>
-          <w:rFonts w:ascii="Lucida Console" w:hAnsi="Lucida Console"/>
-          <w:sz w:val="20"/>
-          <w:szCs w:val="20"/>
-        </w:rPr>
-        <w:t>::</w:t>
-      </w:r>
-      <w:proofErr w:type="spellStart"/>
-      <w:r>
-        <w:rPr>
-          <w:rFonts w:ascii="Lucida Console" w:hAnsi="Lucida Console"/>
-          <w:sz w:val="20"/>
-          <w:szCs w:val="20"/>
-        </w:rPr>
-        <w:t>FrameworkFileIO</w:t>
-      </w:r>
-      <w:proofErr w:type="spellEnd"/>
-      <w:r>
-        <w:rPr>
-          <w:rFonts w:ascii="Lucida Console" w:hAnsi="Lucida Console"/>
-          <w:sz w:val="20"/>
-          <w:szCs w:val="20"/>
-        </w:rPr>
-        <w:t xml:space="preserve">. </w:t>
-      </w:r>
-      <w:proofErr w:type="spellStart"/>
-      <w:r>
-        <w:rPr>
-          <w:rFonts w:ascii="Lucida Console" w:hAnsi="Lucida Console"/>
-          <w:sz w:val="20"/>
-          <w:szCs w:val="20"/>
-        </w:rPr>
-        <w:t>Succesfully</w:t>
-      </w:r>
-      <w:proofErr w:type="spellEnd"/>
-      <w:r>
-        <w:rPr>
-          <w:rFonts w:ascii="Lucida Console" w:hAnsi="Lucida Console"/>
-          <w:sz w:val="20"/>
-          <w:szCs w:val="20"/>
-        </w:rPr>
-        <w:t xml:space="preserve"> constructed </w:t>
-      </w:r>
-      <w:proofErr w:type="spellStart"/>
-      <w:r>
-        <w:rPr>
-          <w:rFonts w:ascii="Lucida Console" w:hAnsi="Lucida Console"/>
-          <w:sz w:val="20"/>
-          <w:szCs w:val="20"/>
-        </w:rPr>
-        <w:t>FileIO</w:t>
-      </w:r>
-      <w:proofErr w:type="spellEnd"/>
+        <w:t>sandra::FrameworkFileIO. Succesfully constructed FileIO</w:t>
+      </w:r>
     </w:p>
     <w:p>
       <w:pPr>
@@ -999,7 +891,6 @@
           <w:numId w:val="18"/>
         </w:numPr>
       </w:pPr>
-      <w:proofErr w:type="gramStart"/>
       <w:r>
         <w:rPr>
           <w:b/>
@@ -1012,7 +903,6 @@
         </w:rPr>
         <w:t>a</w:t>
       </w:r>
-      <w:proofErr w:type="gramEnd"/>
       <w:r>
         <w:rPr>
           <w:b/>
@@ -1046,14 +936,12 @@
       <w:r>
         <w:t xml:space="preserve"> or </w:t>
       </w:r>
-      <w:proofErr w:type="spellStart"/>
       <w:r>
         <w:rPr>
           <w:i/>
         </w:rPr>
         <w:t>task_data</w:t>
       </w:r>
-      <w:proofErr w:type="spellEnd"/>
       <w:r>
         <w:t xml:space="preserve"> table is produced which contains general information about each participation.</w:t>
       </w:r>
@@ -1066,7 +954,6 @@
           <w:numId w:val="18"/>
         </w:numPr>
       </w:pPr>
-      <w:proofErr w:type="gramStart"/>
       <w:r>
         <w:rPr>
           <w:b/>
@@ -1079,7 +966,6 @@
         </w:rPr>
         <w:t>.a</w:t>
       </w:r>
-      <w:proofErr w:type="gramEnd"/>
       <w:r>
         <w:rPr>
           <w:b/>
@@ -1107,7 +993,6 @@
           <w:numId w:val="18"/>
         </w:numPr>
       </w:pPr>
-      <w:proofErr w:type="gramStart"/>
       <w:r>
         <w:rPr>
           <w:b/>
@@ -1120,7 +1005,6 @@
         </w:rPr>
         <w:t>b</w:t>
       </w:r>
-      <w:proofErr w:type="gramEnd"/>
       <w:r>
         <w:rPr>
           <w:b/>
@@ -1148,7 +1032,6 @@
           <w:numId w:val="18"/>
         </w:numPr>
       </w:pPr>
-      <w:proofErr w:type="gramStart"/>
       <w:r>
         <w:rPr>
           <w:b/>
@@ -1161,7 +1044,6 @@
         </w:rPr>
         <w:t>3</w:t>
       </w:r>
-      <w:proofErr w:type="gramEnd"/>
       <w:r>
         <w:rPr>
           <w:b/>
@@ -1219,22 +1101,31 @@
         <w:t xml:space="preserve">interim </w:t>
       </w:r>
       <w:r>
-        <w:t>folder with names such as “jasmin1_data.trialdata.vpt.csv”, “sprif1_data.metadata.csv”, and “jasmin</w:t>
+        <w:t>folder with names such as “jasmin1_data.vpt.csv”, “sprif1_data.metadata.csv”, and “jasmin</w:t>
       </w:r>
       <w:r>
         <w:t>2</w:t>
       </w:r>
       <w:r>
-        <w:t>_data.scores.</w:t>
+        <w:t>_data.</w:t>
+      </w:r>
+      <w:r>
+        <w:t xml:space="preserve"> </w:t>
       </w:r>
       <w:r>
         <w:t>aat</w:t>
       </w:r>
       <w:r>
-        <w:t>.csv”</w:t>
-      </w:r>
-      <w:r>
-        <w:t>, etc.</w:t>
+        <w:t>.</w:t>
+      </w:r>
+      <w:r>
+        <w:t>medians.</w:t>
+      </w:r>
+      <w:r>
+        <w:t>csv”</w:t>
+      </w:r>
+      <w:r>
+        <w:t>.</w:t>
       </w:r>
       <w:r>
         <w:t xml:space="preserve"> Check “date modified” to find out whether these files were actually just created. </w:t>
@@ -1399,21 +1290,7 @@
         <w:rPr>
           <w:i/>
         </w:rPr>
-        <w:t xml:space="preserve"> </w:t>
-      </w:r>
-      <w:proofErr w:type="spellStart"/>
-      <w:r>
-        <w:rPr>
-          <w:i/>
-        </w:rPr>
-        <w:t>Participants</w:t>
-      </w:r>
-      <w:proofErr w:type="spellEnd"/>
-      <w:r>
-        <w:rPr>
-          <w:i/>
-        </w:rPr>
-        <w:t xml:space="preserve"> </w:t>
+        <w:t xml:space="preserve"> Participants </w:t>
       </w:r>
       <w:r>
         <w:rPr>
@@ -1694,21 +1571,18 @@
       <w:r>
         <w:t xml:space="preserve"> of a filename (the part after the dot, which is </w:t>
       </w:r>
-      <w:proofErr w:type="spellStart"/>
       <w:r>
         <w:rPr>
           <w:i/>
         </w:rPr>
         <w:t>csv</w:t>
       </w:r>
-      <w:proofErr w:type="spellEnd"/>
       <w:r>
         <w:t xml:space="preserve"> in the example. </w:t>
       </w:r>
       <w:r>
         <w:t xml:space="preserve">In that case, you don’t need to enter the extension when renaming the file; just name it </w:t>
       </w:r>
-      <w:proofErr w:type="spellStart"/>
       <w:r>
         <w:rPr>
           <w:i/>
@@ -1721,7 +1595,6 @@
         </w:rPr>
         <w:t>alcohol</w:t>
       </w:r>
-      <w:proofErr w:type="spellEnd"/>
       <w:r>
         <w:t xml:space="preserve">. </w:t>
       </w:r>
@@ -1731,28 +1604,24 @@
       <w:r>
         <w:t xml:space="preserve">, when adjusting </w:t>
       </w:r>
-      <w:proofErr w:type="spellStart"/>
       <w:r>
         <w:rPr>
           <w:i/>
         </w:rPr>
         <w:t>fileSource</w:t>
       </w:r>
-      <w:proofErr w:type="spellEnd"/>
       <w:r>
         <w:t xml:space="preserve"> in the proces</w:t>
       </w:r>
       <w:r>
         <w:t xml:space="preserve">sing script, this extension needs to be specified. To summarize, in Explorer your file could be displayed as </w:t>
       </w:r>
-      <w:proofErr w:type="spellStart"/>
       <w:r>
         <w:rPr>
           <w:i/>
         </w:rPr>
         <w:t>pretest_alcohol</w:t>
       </w:r>
-      <w:proofErr w:type="spellEnd"/>
       <w:r>
         <w:t>, but in</w:t>
       </w:r>
@@ -1848,21 +1717,7 @@
         <w:rPr>
           <w:i/>
         </w:rPr>
-        <w:t xml:space="preserve"> </w:t>
-      </w:r>
-      <w:proofErr w:type="spellStart"/>
-      <w:r>
-        <w:rPr>
-          <w:i/>
-        </w:rPr>
-        <w:t>Participants</w:t>
-      </w:r>
-      <w:proofErr w:type="spellEnd"/>
-      <w:r>
-        <w:rPr>
-          <w:i/>
-        </w:rPr>
-        <w:t xml:space="preserve"> </w:t>
+        <w:t xml:space="preserve"> Participants </w:t>
       </w:r>
       <w:r>
         <w:rPr>
@@ -2041,18 +1896,15 @@
       <w:r>
         <w:t xml:space="preserve"> of a filename (the part after the dot, which is </w:t>
       </w:r>
-      <w:proofErr w:type="spellStart"/>
       <w:r>
         <w:rPr>
           <w:i/>
         </w:rPr>
         <w:t>csv</w:t>
       </w:r>
-      <w:proofErr w:type="spellEnd"/>
       <w:r>
         <w:t xml:space="preserve"> in the example. In that case, you don’t need to enter the extension when renaming the file; just name it </w:t>
       </w:r>
-      <w:proofErr w:type="spellStart"/>
       <w:r>
         <w:rPr>
           <w:i/>
@@ -2065,7 +1917,6 @@
         </w:rPr>
         <w:t>alcohol</w:t>
       </w:r>
-      <w:proofErr w:type="spellEnd"/>
       <w:r>
         <w:t xml:space="preserve">. </w:t>
       </w:r>
@@ -2075,25 +1926,21 @@
       <w:r>
         <w:t xml:space="preserve">, when adjusting </w:t>
       </w:r>
-      <w:proofErr w:type="spellStart"/>
       <w:r>
         <w:rPr>
           <w:i/>
         </w:rPr>
         <w:t>fileSource</w:t>
       </w:r>
-      <w:proofErr w:type="spellEnd"/>
       <w:r>
         <w:t xml:space="preserve"> in the processing script, this extension needs to be specified. To summarize, in Explorer your file could be displayed as </w:t>
       </w:r>
-      <w:proofErr w:type="spellStart"/>
       <w:r>
         <w:rPr>
           <w:i/>
         </w:rPr>
         <w:t>pretest_alcohol</w:t>
       </w:r>
-      <w:proofErr w:type="spellEnd"/>
       <w:r>
         <w:t>, but in</w:t>
       </w:r>
@@ -2228,34 +2075,10 @@
         <w:t xml:space="preserve"> file containing general information. </w:t>
       </w:r>
       <w:r>
-        <w:t xml:space="preserve">A </w:t>
-      </w:r>
-      <w:proofErr w:type="spellStart"/>
-      <w:r>
-        <w:t>set_id</w:t>
-      </w:r>
-      <w:proofErr w:type="spellEnd"/>
-      <w:r>
-        <w:t xml:space="preserve"> variable identifies participations across tables. </w:t>
-      </w:r>
-      <w:r>
-        <w:t xml:space="preserve">Each task data file can be joined with the metadata file on </w:t>
-      </w:r>
-      <w:proofErr w:type="spellStart"/>
-      <w:r>
-        <w:t>set_id</w:t>
-      </w:r>
-      <w:proofErr w:type="spellEnd"/>
-      <w:r>
-        <w:t xml:space="preserve">, wherein each value of </w:t>
-      </w:r>
-      <w:proofErr w:type="spellStart"/>
-      <w:r>
-        <w:t>set_id</w:t>
-      </w:r>
-      <w:proofErr w:type="spellEnd"/>
-      <w:r>
-        <w:t xml:space="preserve"> </w:t>
+        <w:t xml:space="preserve">A set_id variable identifies participations across tables. </w:t>
+      </w:r>
+      <w:r>
+        <w:t xml:space="preserve">Each task data file can be joined with the metadata file on set_id, wherein each value of set_id </w:t>
       </w:r>
       <w:r>
         <w:t xml:space="preserve">that is </w:t>
@@ -2416,11 +2239,12 @@
             </w:tcBorders>
           </w:tcPr>
           <w:p>
-            <w:proofErr w:type="spellStart"/>
-            <w:r>
-              <w:t>taskName</w:t>
-            </w:r>
-            <w:proofErr w:type="spellEnd"/>
+            <w:r>
+              <w:t>task</w:t>
+            </w:r>
+            <w:r>
+              <w:t>Type</w:t>
+            </w:r>
           </w:p>
         </w:tc>
         <w:tc>
@@ -2432,7 +2256,7 @@
           </w:tcPr>
           <w:p>
             <w:r>
-              <w:t>Identifies the type of task administered this participation.</w:t>
+              <w:t>Identifies the type of task</w:t>
             </w:r>
           </w:p>
         </w:tc>
@@ -2446,11 +2270,12 @@
             </w:tcBorders>
           </w:tcPr>
           <w:p>
-            <w:proofErr w:type="spellStart"/>
-            <w:r>
-              <w:t>run_from</w:t>
-            </w:r>
-            <w:proofErr w:type="spellEnd"/>
+            <w:r>
+              <w:t>task</w:t>
+            </w:r>
+            <w:r>
+              <w:t>_name</w:t>
+            </w:r>
           </w:p>
         </w:tc>
         <w:tc>
@@ -2462,15 +2287,35 @@
           </w:tcPr>
           <w:p>
             <w:r>
-              <w:t xml:space="preserve">Earliest </w:t>
-            </w:r>
-            <w:proofErr w:type="spellStart"/>
-            <w:r>
-              <w:t>RunID</w:t>
-            </w:r>
-            <w:proofErr w:type="spellEnd"/>
-            <w:r>
-              <w:t xml:space="preserve"> in results file with data for this participation</w:t>
+              <w:t>Identifies task variant</w:t>
+            </w:r>
+          </w:p>
+        </w:tc>
+      </w:tr>
+      <w:tr>
+        <w:tc>
+          <w:tcPr>
+            <w:tcW w:w="1998" w:type="dxa"/>
+            <w:tcBorders>
+              <w:bottom w:val="single" w:sz="4" w:space="0" w:color="BFBFBF" w:themeColor="background1" w:themeShade="BF"/>
+            </w:tcBorders>
+          </w:tcPr>
+          <w:p>
+            <w:r>
+              <w:t>run_from</w:t>
+            </w:r>
+          </w:p>
+        </w:tc>
+        <w:tc>
+          <w:tcPr>
+            <w:tcW w:w="7244" w:type="dxa"/>
+            <w:tcBorders>
+              <w:bottom w:val="single" w:sz="4" w:space="0" w:color="BFBFBF" w:themeColor="background1" w:themeShade="BF"/>
+            </w:tcBorders>
+          </w:tcPr>
+          <w:p>
+            <w:r>
+              <w:t>Earliest RunID in results file with data for this participation</w:t>
             </w:r>
           </w:p>
         </w:tc>
@@ -2485,11 +2330,9 @@
             </w:tcBorders>
           </w:tcPr>
           <w:p>
-            <w:proofErr w:type="spellStart"/>
             <w:r>
               <w:t>run_to</w:t>
             </w:r>
-            <w:proofErr w:type="spellEnd"/>
           </w:p>
         </w:tc>
         <w:tc>
@@ -2502,15 +2345,7 @@
           </w:tcPr>
           <w:p>
             <w:r>
-              <w:t xml:space="preserve">Latest </w:t>
-            </w:r>
-            <w:proofErr w:type="spellStart"/>
-            <w:r>
-              <w:t>RunID</w:t>
-            </w:r>
-            <w:proofErr w:type="spellEnd"/>
-            <w:r>
-              <w:t xml:space="preserve"> results file with data for this participation</w:t>
+              <w:t>Latest RunID results file with data for this participation</w:t>
             </w:r>
           </w:p>
         </w:tc>
@@ -2525,11 +2360,9 @@
             </w:tcBorders>
           </w:tcPr>
           <w:p>
-            <w:proofErr w:type="spellStart"/>
             <w:r>
               <w:t>lotus_says</w:t>
             </w:r>
-            <w:proofErr w:type="spellEnd"/>
           </w:p>
         </w:tc>
         <w:tc>
@@ -2544,13 +2377,8 @@
             <w:r>
               <w:t xml:space="preserve">Tells you how the task ended. There is only </w:t>
             </w:r>
-            <w:proofErr w:type="spellStart"/>
-            <w:r>
-              <w:t>trialdata</w:t>
-            </w:r>
-            <w:proofErr w:type="spellEnd"/>
-            <w:r>
-              <w:t xml:space="preserve"> </w:t>
+            <w:r>
+              <w:t xml:space="preserve">trialdata </w:t>
             </w:r>
             <w:r>
               <w:t>produced if the task completed successfully. Possible values:</w:t>
@@ -2565,14 +2393,12 @@
               </w:numPr>
               <w:ind w:left="720"/>
             </w:pPr>
-            <w:proofErr w:type="spellStart"/>
             <w:r>
               <w:rPr>
                 <w:b/>
               </w:rPr>
               <w:t>task_done</w:t>
             </w:r>
-            <w:proofErr w:type="spellEnd"/>
             <w:r>
               <w:t>. Task completed successfully</w:t>
             </w:r>
@@ -2586,14 +2412,12 @@
               </w:numPr>
               <w:ind w:left="720"/>
             </w:pPr>
-            <w:proofErr w:type="spellStart"/>
             <w:r>
               <w:rPr>
                 <w:b/>
               </w:rPr>
               <w:t>task_start</w:t>
             </w:r>
-            <w:proofErr w:type="spellEnd"/>
             <w:r>
               <w:t>. Task was restarted before it completed</w:t>
             </w:r>
@@ -2607,14 +2431,12 @@
               </w:numPr>
               <w:ind w:left="720"/>
             </w:pPr>
-            <w:proofErr w:type="spellStart"/>
             <w:r>
               <w:rPr>
                 <w:b/>
               </w:rPr>
               <w:t>task_error</w:t>
             </w:r>
-            <w:proofErr w:type="spellEnd"/>
             <w:r>
               <w:t>. Task reported that an error occurred</w:t>
             </w:r>
@@ -2627,11 +2449,9 @@
             <w:tcW w:w="1998" w:type="dxa"/>
           </w:tcPr>
           <w:p>
-            <w:proofErr w:type="spellStart"/>
             <w:r>
               <w:t>event_count</w:t>
             </w:r>
-            <w:proofErr w:type="spellEnd"/>
           </w:p>
         </w:tc>
         <w:tc>
@@ -2640,15 +2460,7 @@
           </w:tcPr>
           <w:p>
             <w:r>
-              <w:t xml:space="preserve">The number of events logged during the task, may vary depending on participant </w:t>
-            </w:r>
-            <w:proofErr w:type="spellStart"/>
-            <w:r>
-              <w:t>behavior</w:t>
-            </w:r>
-            <w:proofErr w:type="spellEnd"/>
-            <w:r>
-              <w:t>.</w:t>
+              <w:t>The number of events logged during the task, may vary depending on participant behavior.</w:t>
             </w:r>
           </w:p>
         </w:tc>
@@ -2663,11 +2475,9 @@
             </w:tcBorders>
           </w:tcPr>
           <w:p>
-            <w:proofErr w:type="spellStart"/>
             <w:r>
               <w:t>sequence_report</w:t>
             </w:r>
-            <w:proofErr w:type="spellEnd"/>
           </w:p>
         </w:tc>
         <w:tc>
@@ -2703,19 +2513,11 @@
                 <w:numId w:val="8"/>
               </w:numPr>
             </w:pPr>
-            <w:proofErr w:type="gramStart"/>
             <w:r>
               <w:rPr>
                 <w:b/>
               </w:rPr>
-              <w:t>inconsistent</w:t>
-            </w:r>
-            <w:proofErr w:type="gramEnd"/>
-            <w:r>
-              <w:rPr>
-                <w:b/>
-              </w:rPr>
-              <w:t>.</w:t>
+              <w:t>inconsistent.</w:t>
             </w:r>
             <w:r>
               <w:t xml:space="preserve"> Events with the same sequence number but different data</w:t>
@@ -2732,19 +2534,11 @@
                 <w:numId w:val="8"/>
               </w:numPr>
             </w:pPr>
-            <w:proofErr w:type="gramStart"/>
             <w:r>
               <w:rPr>
                 <w:b/>
               </w:rPr>
-              <w:t>missing</w:t>
-            </w:r>
-            <w:proofErr w:type="gramEnd"/>
-            <w:r>
-              <w:rPr>
-                <w:b/>
-              </w:rPr>
-              <w:t>.</w:t>
+              <w:t>missing.</w:t>
             </w:r>
             <w:r>
               <w:t xml:space="preserve"> Sequence numbers missing. This indicates that certain task data was not received by LOTUS. </w:t>
@@ -2758,21 +2552,11 @@
                 <w:numId w:val="8"/>
               </w:numPr>
             </w:pPr>
-            <w:proofErr w:type="spellStart"/>
-            <w:proofErr w:type="gramStart"/>
             <w:r>
               <w:rPr>
                 <w:b/>
               </w:rPr>
-              <w:t>negtime</w:t>
-            </w:r>
-            <w:proofErr w:type="spellEnd"/>
-            <w:proofErr w:type="gramEnd"/>
-            <w:r>
-              <w:rPr>
-                <w:b/>
-              </w:rPr>
-              <w:t>.</w:t>
+              <w:t>negtime.</w:t>
             </w:r>
             <w:r>
               <w:t xml:space="preserve"> Client time decreased with successive sequence numbers</w:t>
@@ -2789,19 +2573,11 @@
                 <w:numId w:val="8"/>
               </w:numPr>
             </w:pPr>
-            <w:proofErr w:type="gramStart"/>
             <w:r>
               <w:rPr>
                 <w:b/>
               </w:rPr>
-              <w:t>invalid</w:t>
-            </w:r>
-            <w:proofErr w:type="gramEnd"/>
-            <w:r>
-              <w:rPr>
-                <w:b/>
-              </w:rPr>
-              <w:t>.</w:t>
+              <w:t>invalid.</w:t>
             </w:r>
             <w:r>
               <w:t xml:space="preserve"> Task produced invalid (or no) data. This can happen when the participant did not complete any trials.</w:t>
@@ -2908,14 +2684,12 @@
       <w:r>
         <w:t xml:space="preserve"> data; and </w:t>
       </w:r>
-      <w:proofErr w:type="spellStart"/>
       <w:r>
         <w:rPr>
           <w:b/>
         </w:rPr>
         <w:t>task_start</w:t>
       </w:r>
-      <w:proofErr w:type="spellEnd"/>
       <w:r>
         <w:t xml:space="preserve">, which contains </w:t>
       </w:r>
@@ -2925,14 +2699,12 @@
       <w:r>
         <w:t xml:space="preserve">A </w:t>
       </w:r>
-      <w:proofErr w:type="spellStart"/>
       <w:r>
         <w:rPr>
           <w:b/>
         </w:rPr>
         <w:t>participation_id</w:t>
       </w:r>
-      <w:proofErr w:type="spellEnd"/>
       <w:r>
         <w:t xml:space="preserve"> variable identifies participations across tables.</w:t>
       </w:r>
@@ -2945,11 +2717,9 @@
       <w:r>
         <w:t xml:space="preserve">slideshow, screen, and </w:t>
       </w:r>
-      <w:proofErr w:type="spellStart"/>
       <w:r>
         <w:t>task_start</w:t>
       </w:r>
-      <w:proofErr w:type="spellEnd"/>
       <w:r>
         <w:t xml:space="preserve"> </w:t>
       </w:r>
@@ -2962,33 +2732,24 @@
       <w:r>
         <w:t xml:space="preserve"> on </w:t>
       </w:r>
-      <w:proofErr w:type="spellStart"/>
       <w:r>
         <w:t>participation_id</w:t>
       </w:r>
-      <w:proofErr w:type="spellEnd"/>
       <w:r>
         <w:t xml:space="preserve">, wherein </w:t>
       </w:r>
       <w:r>
         <w:t xml:space="preserve">each value of </w:t>
       </w:r>
-      <w:proofErr w:type="spellStart"/>
-      <w:r>
-        <w:t>participation_id</w:t>
-      </w:r>
-      <w:proofErr w:type="spellEnd"/>
-      <w:r>
-        <w:t xml:space="preserve"> that is</w:t>
+      <w:r>
+        <w:t>participation_id that is</w:t>
       </w:r>
       <w:r>
         <w:t xml:space="preserve"> present in </w:t>
       </w:r>
-      <w:proofErr w:type="spellStart"/>
       <w:r>
         <w:t>task_start</w:t>
       </w:r>
-      <w:proofErr w:type="spellEnd"/>
       <w:r>
         <w:t>, slideshow, and screen</w:t>
       </w:r>
@@ -3019,11 +2780,9 @@
       <w:r>
         <w:t xml:space="preserve"> contains an explanations of columns in the </w:t>
       </w:r>
-      <w:proofErr w:type="spellStart"/>
       <w:r>
         <w:t>task_start</w:t>
       </w:r>
-      <w:proofErr w:type="spellEnd"/>
       <w:r>
         <w:t xml:space="preserve"> file.</w:t>
       </w:r>
@@ -3076,11 +2835,9 @@
       <w:r>
         <w:t xml:space="preserve"> </w:t>
       </w:r>
-      <w:proofErr w:type="spellStart"/>
       <w:r>
         <w:t>task_start</w:t>
       </w:r>
-      <w:proofErr w:type="spellEnd"/>
       <w:r>
         <w:t xml:space="preserve"> variables</w:t>
       </w:r>
@@ -3156,36 +2913,28 @@
           <w:tcPr>
             <w:tcW w:w="1998" w:type="dxa"/>
             <w:tcBorders>
+              <w:top w:val="single" w:sz="4" w:space="0" w:color="BFBFBF" w:themeColor="background1" w:themeShade="BF"/>
               <w:bottom w:val="single" w:sz="4" w:space="0" w:color="BFBFBF" w:themeColor="background1" w:themeShade="BF"/>
             </w:tcBorders>
           </w:tcPr>
           <w:p>
-            <w:proofErr w:type="spellStart"/>
-            <w:r>
-              <w:t>userAgent</w:t>
-            </w:r>
-            <w:proofErr w:type="spellEnd"/>
+            <w:r>
+              <w:t>taskType</w:t>
+            </w:r>
           </w:p>
         </w:tc>
         <w:tc>
           <w:tcPr>
             <w:tcW w:w="7244" w:type="dxa"/>
             <w:tcBorders>
+              <w:top w:val="single" w:sz="4" w:space="0" w:color="BFBFBF" w:themeColor="background1" w:themeShade="BF"/>
               <w:bottom w:val="single" w:sz="4" w:space="0" w:color="BFBFBF" w:themeColor="background1" w:themeShade="BF"/>
             </w:tcBorders>
           </w:tcPr>
           <w:p>
             <w:r>
-              <w:t xml:space="preserve">Contains information about the browser used by the participant in order to take part. For more information, see: </w:t>
-            </w:r>
-            <w:hyperlink r:id="rId9" w:anchor="Use_in_HTTP" w:history="1">
-              <w:r>
-                <w:rPr>
-                  <w:rStyle w:val="Hyperlink"/>
-                </w:rPr>
-                <w:t>https://en.wikipedia.org/wiki/User_agent#Use_in_HTTP</w:t>
-              </w:r>
-            </w:hyperlink>
+              <w:t xml:space="preserve">Identifies the type of task </w:t>
+            </w:r>
           </w:p>
         </w:tc>
       </w:tr>
@@ -3199,11 +2948,9 @@
             </w:tcBorders>
           </w:tcPr>
           <w:p>
-            <w:proofErr w:type="spellStart"/>
-            <w:r>
-              <w:t>taskType</w:t>
-            </w:r>
-            <w:proofErr w:type="spellEnd"/>
+            <w:r>
+              <w:t>task_name</w:t>
+            </w:r>
           </w:p>
         </w:tc>
         <w:tc>
@@ -3216,8 +2963,13 @@
           </w:tcPr>
           <w:p>
             <w:r>
-              <w:t>Identifies the type of task administered this participation.</w:t>
-            </w:r>
+              <w:t xml:space="preserve">Identifies </w:t>
+            </w:r>
+            <w:r>
+              <w:t>task variant</w:t>
+            </w:r>
+            <w:bookmarkStart w:id="2" w:name="_GoBack"/>
+            <w:bookmarkEnd w:id="2"/>
           </w:p>
         </w:tc>
       </w:tr>
@@ -3231,11 +2983,9 @@
             </w:tcBorders>
           </w:tcPr>
           <w:p>
-            <w:proofErr w:type="spellStart"/>
-            <w:r>
-              <w:t>task_name</w:t>
-            </w:r>
-            <w:proofErr w:type="spellEnd"/>
+            <w:r>
+              <w:t>sequence_report</w:t>
+            </w:r>
           </w:p>
         </w:tc>
         <w:tc>
@@ -3248,7 +2998,97 @@
           </w:tcPr>
           <w:p>
             <w:r>
-              <w:t>Identifies different variants of one type of task, for example a Valence and Approach IAT.</w:t>
+              <w:t xml:space="preserve">If this variable is not empty, then the trial data of this </w:t>
+            </w:r>
+            <w:r>
+              <w:t xml:space="preserve">participation </w:t>
+            </w:r>
+            <w:r>
+              <w:t xml:space="preserve">are </w:t>
+            </w:r>
+            <w:r>
+              <w:t xml:space="preserve">likely not useful. </w:t>
+            </w:r>
+            <w:r>
+              <w:t>Possible values:</w:t>
+            </w:r>
+          </w:p>
+          <w:p>
+            <w:pPr>
+              <w:pStyle w:val="ListParagraph"/>
+              <w:numPr>
+                <w:ilvl w:val="0"/>
+                <w:numId w:val="8"/>
+              </w:numPr>
+            </w:pPr>
+            <w:r>
+              <w:rPr>
+                <w:b/>
+              </w:rPr>
+              <w:t>inconsistent.</w:t>
+            </w:r>
+            <w:r>
+              <w:t xml:space="preserve"> Events with the same sequence number but different data</w:t>
+            </w:r>
+            <w:r>
+              <w:t>. This can happen if multiple participants are taking part in a task using the same LOTUS account.</w:t>
+            </w:r>
+          </w:p>
+          <w:p>
+            <w:pPr>
+              <w:pStyle w:val="ListParagraph"/>
+              <w:numPr>
+                <w:ilvl w:val="0"/>
+                <w:numId w:val="8"/>
+              </w:numPr>
+            </w:pPr>
+            <w:r>
+              <w:rPr>
+                <w:b/>
+              </w:rPr>
+              <w:t>missing.</w:t>
+            </w:r>
+            <w:r>
+              <w:t xml:space="preserve"> Sequence numbers missing. This indicates that certain task data was not received by LOTUS. </w:t>
+            </w:r>
+          </w:p>
+          <w:p>
+            <w:pPr>
+              <w:pStyle w:val="ListParagraph"/>
+              <w:numPr>
+                <w:ilvl w:val="0"/>
+                <w:numId w:val="8"/>
+              </w:numPr>
+            </w:pPr>
+            <w:r>
+              <w:rPr>
+                <w:b/>
+              </w:rPr>
+              <w:t>negtime.</w:t>
+            </w:r>
+            <w:r>
+              <w:t xml:space="preserve"> Client time decreased with successive sequence numbers</w:t>
+            </w:r>
+            <w:r>
+              <w:t>. This indicates that the participants’ computer had an unreliable clock.</w:t>
+            </w:r>
+          </w:p>
+          <w:p>
+            <w:pPr>
+              <w:pStyle w:val="ListParagraph"/>
+              <w:numPr>
+                <w:ilvl w:val="0"/>
+                <w:numId w:val="8"/>
+              </w:numPr>
+            </w:pPr>
+            <w:r>
+              <w:rPr>
+                <w:b/>
+              </w:rPr>
+              <w:t>invalid.</w:t>
+            </w:r>
+            <w:r>
+              <w:t xml:space="preserve"> Task produced invalid (or no) data. This can happen when the participant did not complete any trials.</w:t>
             </w:r>
           </w:p>
         </w:tc>
@@ -3263,11 +3103,9 @@
             </w:tcBorders>
           </w:tcPr>
           <w:p>
-            <w:proofErr w:type="spellStart"/>
-            <w:r>
-              <w:t>sequence_report</w:t>
-            </w:r>
-            <w:proofErr w:type="spellEnd"/>
+            <w:r>
+              <w:t>userAgent</w:t>
+            </w:r>
           </w:p>
         </w:tc>
         <w:tc>
@@ -3280,132 +3118,16 @@
           </w:tcPr>
           <w:p>
             <w:r>
-              <w:t xml:space="preserve">If this variable is not empty, then the trial data of this </w:t>
-            </w:r>
-            <w:r>
-              <w:t xml:space="preserve">participation </w:t>
-            </w:r>
-            <w:r>
-              <w:t xml:space="preserve">are </w:t>
-            </w:r>
-            <w:r>
-              <w:t xml:space="preserve">likely not useful. </w:t>
-            </w:r>
-            <w:r>
-              <w:t>Possible values:</w:t>
-            </w:r>
-          </w:p>
-          <w:p>
-            <w:pPr>
-              <w:pStyle w:val="ListParagraph"/>
-              <w:numPr>
-                <w:ilvl w:val="0"/>
-                <w:numId w:val="8"/>
-              </w:numPr>
-            </w:pPr>
-            <w:proofErr w:type="gramStart"/>
-            <w:r>
-              <w:rPr>
-                <w:b/>
-              </w:rPr>
-              <w:t>inconsistent</w:t>
-            </w:r>
-            <w:proofErr w:type="gramEnd"/>
-            <w:r>
-              <w:rPr>
-                <w:b/>
-              </w:rPr>
-              <w:t>.</w:t>
-            </w:r>
-            <w:r>
-              <w:t xml:space="preserve"> Events with the same sequence number but different data</w:t>
-            </w:r>
-            <w:r>
-              <w:t>. This can happen if multiple participants are taking part in a task using the same LOTUS account.</w:t>
-            </w:r>
-          </w:p>
-          <w:p>
-            <w:pPr>
-              <w:pStyle w:val="ListParagraph"/>
-              <w:numPr>
-                <w:ilvl w:val="0"/>
-                <w:numId w:val="8"/>
-              </w:numPr>
-            </w:pPr>
-            <w:proofErr w:type="gramStart"/>
-            <w:r>
-              <w:rPr>
-                <w:b/>
-              </w:rPr>
-              <w:t>missing</w:t>
-            </w:r>
-            <w:proofErr w:type="gramEnd"/>
-            <w:r>
-              <w:rPr>
-                <w:b/>
-              </w:rPr>
-              <w:t>.</w:t>
-            </w:r>
-            <w:r>
-              <w:t xml:space="preserve"> Sequence numbers missing. This indicates that certain task data was not received by LOTUS. </w:t>
-            </w:r>
-          </w:p>
-          <w:p>
-            <w:pPr>
-              <w:pStyle w:val="ListParagraph"/>
-              <w:numPr>
-                <w:ilvl w:val="0"/>
-                <w:numId w:val="8"/>
-              </w:numPr>
-            </w:pPr>
-            <w:proofErr w:type="spellStart"/>
-            <w:proofErr w:type="gramStart"/>
-            <w:r>
-              <w:rPr>
-                <w:b/>
-              </w:rPr>
-              <w:t>negtime</w:t>
-            </w:r>
-            <w:proofErr w:type="spellEnd"/>
-            <w:proofErr w:type="gramEnd"/>
-            <w:r>
-              <w:rPr>
-                <w:b/>
-              </w:rPr>
-              <w:t>.</w:t>
-            </w:r>
-            <w:r>
-              <w:t xml:space="preserve"> Client time decreased with successive sequence numbers</w:t>
-            </w:r>
-            <w:r>
-              <w:t>. This indicates that the participants’ computer had an unreliable clock.</w:t>
-            </w:r>
-          </w:p>
-          <w:p>
-            <w:pPr>
-              <w:pStyle w:val="ListParagraph"/>
-              <w:numPr>
-                <w:ilvl w:val="0"/>
-                <w:numId w:val="8"/>
-              </w:numPr>
-            </w:pPr>
-            <w:proofErr w:type="gramStart"/>
-            <w:r>
-              <w:rPr>
-                <w:b/>
-              </w:rPr>
-              <w:t>invalid</w:t>
-            </w:r>
-            <w:proofErr w:type="gramEnd"/>
-            <w:r>
-              <w:rPr>
-                <w:b/>
-              </w:rPr>
-              <w:t>.</w:t>
-            </w:r>
-            <w:r>
-              <w:t xml:space="preserve"> Task produced invalid (or no) data. This can happen when the participant did not complete any trials.</w:t>
-            </w:r>
+              <w:t xml:space="preserve">Contains information about the browser used by the participant in order to take part. For more information, see: </w:t>
+            </w:r>
+            <w:hyperlink r:id="rId9" w:anchor="Use_in_HTTP" w:history="1">
+              <w:r>
+                <w:rPr>
+                  <w:rStyle w:val="Hyperlink"/>
+                </w:rPr>
+                <w:t>https://en.wikipedia.org/wiki/User_agent#Use_in_HTTP</w:t>
+              </w:r>
+            </w:hyperlink>
           </w:p>
         </w:tc>
       </w:tr>
@@ -3483,31 +3205,7 @@
         <w:t>metadata</w:t>
       </w:r>
       <w:r>
-        <w:t xml:space="preserve"> file containing general information. A </w:t>
-      </w:r>
-      <w:proofErr w:type="spellStart"/>
-      <w:r>
-        <w:t>set_id</w:t>
-      </w:r>
-      <w:proofErr w:type="spellEnd"/>
-      <w:r>
-        <w:t xml:space="preserve"> variable identifies participations across tables. Each task data file can be joined with the metadata file on </w:t>
-      </w:r>
-      <w:proofErr w:type="spellStart"/>
-      <w:r>
-        <w:t>set_id</w:t>
-      </w:r>
-      <w:proofErr w:type="spellEnd"/>
-      <w:r>
-        <w:t xml:space="preserve">, wherein each value of </w:t>
-      </w:r>
-      <w:proofErr w:type="spellStart"/>
-      <w:r>
-        <w:t>set_id</w:t>
-      </w:r>
-      <w:proofErr w:type="spellEnd"/>
-      <w:r>
-        <w:t xml:space="preserve"> that is present in metadata is present in one of the task data files. </w:t>
+        <w:t xml:space="preserve"> file containing general information. A set_id variable identifies participations across tables. Each task data file can be joined with the metadata file on set_id, wherein each value of set_id that is present in metadata is present in one of the task data files. </w:t>
       </w:r>
       <w:r>
         <w:t>Table 3 contains an explanations of columns in the metadata file.</w:t>
@@ -3623,11 +3321,9 @@
             </w:tcBorders>
           </w:tcPr>
           <w:p>
-            <w:proofErr w:type="spellStart"/>
             <w:r>
               <w:t>sequence_report</w:t>
             </w:r>
-            <w:proofErr w:type="spellEnd"/>
           </w:p>
         </w:tc>
         <w:tc>
@@ -3662,7 +3358,6 @@
                 <w:numId w:val="8"/>
               </w:numPr>
             </w:pPr>
-            <w:proofErr w:type="gramStart"/>
             <w:r>
               <w:rPr>
                 <w:b/>
@@ -3675,7 +3370,6 @@
               </w:rPr>
               <w:t>mplete</w:t>
             </w:r>
-            <w:proofErr w:type="gramEnd"/>
             <w:r>
               <w:rPr>
                 <w:b/>
@@ -3713,15 +3407,7 @@
               <w:t xml:space="preserve">a </w:t>
             </w:r>
             <w:r>
-              <w:t>whole multiple of the number of elements in (</w:t>
-            </w:r>
-            <w:proofErr w:type="spellStart"/>
-            <w:r>
-              <w:t>sprifVars</w:t>
-            </w:r>
-            <w:proofErr w:type="spellEnd"/>
-            <w:r>
-              <w:t xml:space="preserve"> + 1)</w:t>
+              <w:t>whole multiple of the number of elements in (sprifVars + 1)</w:t>
             </w:r>
             <w:r>
               <w:t>. This indicates that trials in the task produced different numbers of variables.</w:t>
@@ -3735,8 +3421,6 @@
                 <w:numId w:val="8"/>
               </w:numPr>
             </w:pPr>
-            <w:proofErr w:type="spellStart"/>
-            <w:proofErr w:type="gramStart"/>
             <w:r>
               <w:rPr>
                 <w:b/>
@@ -3753,15 +3437,7 @@
               <w:rPr>
                 <w:b/>
               </w:rPr>
-              <w:t>sep</w:t>
-            </w:r>
-            <w:proofErr w:type="spellEnd"/>
-            <w:proofErr w:type="gramEnd"/>
-            <w:r>
-              <w:rPr>
-                <w:b/>
-              </w:rPr>
-              <w:t>.</w:t>
+              <w:t>sep.</w:t>
             </w:r>
             <w:r>
               <w:t xml:space="preserve"> One of the rows of SPRIF data did not start with a SPRIF row separator. This indicates that trials in the task produced different numbers of variables.</w:t>
@@ -3775,8 +3451,6 @@
                 <w:numId w:val="8"/>
               </w:numPr>
             </w:pPr>
-            <w:proofErr w:type="spellStart"/>
-            <w:proofErr w:type="gramStart"/>
             <w:r>
               <w:rPr>
                 <w:b/>
@@ -3789,8 +3463,6 @@
               </w:rPr>
               <w:t>r</w:t>
             </w:r>
-            <w:proofErr w:type="spellEnd"/>
-            <w:proofErr w:type="gramEnd"/>
             <w:r>
               <w:rPr>
                 <w:b/>
@@ -3809,19 +3481,11 @@
                 <w:numId w:val="8"/>
               </w:numPr>
             </w:pPr>
-            <w:proofErr w:type="gramStart"/>
             <w:r>
               <w:rPr>
                 <w:b/>
               </w:rPr>
-              <w:t>invalid</w:t>
-            </w:r>
-            <w:proofErr w:type="gramEnd"/>
-            <w:r>
-              <w:rPr>
-                <w:b/>
-              </w:rPr>
-              <w:t>.</w:t>
+              <w:t>invalid.</w:t>
             </w:r>
             <w:r>
               <w:t xml:space="preserve"> Task produced invalid (or no) data. This can happen when the participant did not complete any trials.</w:t>
@@ -3839,11 +3503,9 @@
             </w:tcBorders>
           </w:tcPr>
           <w:p>
-            <w:proofErr w:type="spellStart"/>
             <w:r>
               <w:t>taskName</w:t>
             </w:r>
-            <w:proofErr w:type="spellEnd"/>
           </w:p>
         </w:tc>
         <w:tc>
@@ -3877,7 +3539,6 @@
           <w:b/>
           <w:bCs/>
         </w:rPr>
-        <w:lastRenderedPageBreak/>
         <w:t xml:space="preserve">Part </w:t>
       </w:r>
       <w:r>
@@ -3970,44 +3631,13 @@
           <w:b/>
           <w:bCs/>
         </w:rPr>
+        <w:lastRenderedPageBreak/>
         <w:t>Acknowledgements</w:t>
       </w:r>
     </w:p>
     <w:p>
       <w:r>
-        <w:t xml:space="preserve">My gratitude goes to many researchers that provided help. In particular, I would like to thank </w:t>
-      </w:r>
-      <w:proofErr w:type="spellStart"/>
-      <w:r>
-        <w:t>Joeri</w:t>
-      </w:r>
-      <w:proofErr w:type="spellEnd"/>
-      <w:r>
-        <w:t xml:space="preserve"> van </w:t>
-      </w:r>
-      <w:proofErr w:type="spellStart"/>
-      <w:r>
-        <w:t>Wijngaarden</w:t>
-      </w:r>
-      <w:proofErr w:type="spellEnd"/>
-      <w:r>
-        <w:t xml:space="preserve"> for co-developing tutorial materials, and </w:t>
-      </w:r>
-      <w:proofErr w:type="spellStart"/>
-      <w:r>
-        <w:t>Marilisa</w:t>
-      </w:r>
-      <w:proofErr w:type="spellEnd"/>
-      <w:r>
-        <w:t xml:space="preserve"> </w:t>
-      </w:r>
-      <w:proofErr w:type="spellStart"/>
-      <w:r>
-        <w:t>Boffo</w:t>
-      </w:r>
-      <w:proofErr w:type="spellEnd"/>
-      <w:r>
-        <w:t xml:space="preserve"> and Ruby Smits for testing tutorials and providing feedback</w:t>
+        <w:t>My gratitude goes to many researchers that provided help. In particular, I would like to thank Joeri van Wijngaarden for co-developing tutorial materials, and Marilisa Boffo and Ruby Smits for testing tutorials and providing feedback</w:t>
       </w:r>
       <w:r>
         <w:t xml:space="preserve"> on usability</w:t>
@@ -7314,7 +6944,7 @@
 </file>
 
 <file path=customXml/itemProps1.xml><?xml version="1.0" encoding="utf-8"?>
-<ds:datastoreItem xmlns:ds="http://schemas.openxmlformats.org/officeDocument/2006/customXml" ds:itemID="{2633D2C4-B01E-40B5-9F01-7B7F159D42F6}">
+<ds:datastoreItem xmlns:ds="http://schemas.openxmlformats.org/officeDocument/2006/customXml" ds:itemID="{B692682C-9B9C-4EB7-94E3-139A2B6DDC39}">
   <ds:schemaRefs>
     <ds:schemaRef ds:uri="http://schemas.openxmlformats.org/officeDocument/2006/bibliography"/>
   </ds:schemaRefs>

</xml_diff>

<commit_message>
Updating scripts and tutorials for more JASMIN tasks
</commit_message>
<xml_diff>
--- a/tutorials/2. Decoding Trial Data, Scoring Tasks, and Widening.docx
+++ b/tutorials/2. Decoding Trial Data, Scoring Tasks, and Widening.docx
@@ -58,16 +58,8 @@
         <w:rPr>
           <w:i/>
         </w:rPr>
-        <w:t xml:space="preserve">Thomas </w:t>
-      </w:r>
-      <w:proofErr w:type="spellStart"/>
-      <w:r>
-        <w:rPr>
-          <w:i/>
-        </w:rPr>
-        <w:t>Pronk</w:t>
-      </w:r>
-      <w:proofErr w:type="spellEnd"/>
+        <w:t>Thomas Pronk</w:t>
+      </w:r>
     </w:p>
     <w:p>
       <w:pPr>
@@ -105,7 +97,7 @@
         <w:rPr>
           <w:i/>
         </w:rPr>
-        <w:t>8</w:t>
+        <w:t>9</w:t>
       </w:r>
       <w:r>
         <w:rPr>
@@ -117,14 +109,16 @@
         <w:rPr>
           <w:i/>
         </w:rPr>
-        <w:t>7-0</w:t>
+        <w:t>7-</w:t>
       </w:r>
       <w:r>
         <w:rPr>
           <w:i/>
         </w:rPr>
-        <w:t>3-02</w:t>
-      </w:r>
+        <w:t>10-09</w:t>
+      </w:r>
+      <w:bookmarkStart w:id="0" w:name="_GoBack"/>
+      <w:bookmarkEnd w:id="0"/>
     </w:p>
     <w:p/>
     <w:p>
@@ -135,15 +129,7 @@
         <w:t>,</w:t>
       </w:r>
       <w:r>
-        <w:t xml:space="preserve"> and a </w:t>
-      </w:r>
-      <w:proofErr w:type="spellStart"/>
-      <w:r>
-        <w:t>FileIO</w:t>
-      </w:r>
-      <w:proofErr w:type="spellEnd"/>
-      <w:r>
-        <w:t xml:space="preserve"> object was setup</w:t>
+        <w:t xml:space="preserve"> and a FileIO object was setup</w:t>
       </w:r>
       <w:r>
         <w:t xml:space="preserve"> for those folders. However, th</w:t>
@@ -495,32 +481,19 @@
                                 <w:noProof/>
                               </w:rPr>
                             </w:pPr>
-                            <w:bookmarkStart w:id="0" w:name="_Ref462845480"/>
+                            <w:bookmarkStart w:id="1" w:name="_Ref462845480"/>
                             <w:r>
                               <w:t xml:space="preserve">Figure </w:t>
                             </w:r>
-                            <w:r>
-                              <w:fldChar w:fldCharType="begin"/>
-                            </w:r>
-                            <w:r>
-                              <w:instrText xml:space="preserve"> SEQ Figure \* ARABIC </w:instrText>
-                            </w:r>
-                            <w:r>
-                              <w:fldChar w:fldCharType="separate"/>
-                            </w:r>
-                            <w:r>
-                              <w:rPr>
-                                <w:noProof/>
-                              </w:rPr>
-                              <w:t>2</w:t>
-                            </w:r>
-                            <w:r>
-                              <w:rPr>
-                                <w:noProof/>
-                              </w:rPr>
-                              <w:fldChar w:fldCharType="end"/>
-                            </w:r>
-                            <w:bookmarkEnd w:id="0"/>
+                            <w:fldSimple w:instr=" SEQ Figure \* ARABIC ">
+                              <w:r>
+                                <w:rPr>
+                                  <w:noProof/>
+                                </w:rPr>
+                                <w:t>2</w:t>
+                              </w:r>
+                            </w:fldSimple>
+                            <w:bookmarkEnd w:id="1"/>
                             <w:r>
                               <w:t>. Screenshot of the SANDRA repository, showing where the "Download ZIP" button can be found.</w:t>
                             </w:r>
@@ -555,32 +528,19 @@
                           <w:noProof/>
                         </w:rPr>
                       </w:pPr>
-                      <w:bookmarkStart w:id="1" w:name="_Ref462845480"/>
+                      <w:bookmarkStart w:id="2" w:name="_Ref462845480"/>
                       <w:r>
                         <w:t xml:space="preserve">Figure </w:t>
                       </w:r>
-                      <w:r>
-                        <w:fldChar w:fldCharType="begin"/>
-                      </w:r>
-                      <w:r>
-                        <w:instrText xml:space="preserve"> SEQ Figure \* ARABIC </w:instrText>
-                      </w:r>
-                      <w:r>
-                        <w:fldChar w:fldCharType="separate"/>
-                      </w:r>
-                      <w:r>
-                        <w:rPr>
-                          <w:noProof/>
-                        </w:rPr>
-                        <w:t>2</w:t>
-                      </w:r>
-                      <w:r>
-                        <w:rPr>
-                          <w:noProof/>
-                        </w:rPr>
-                        <w:fldChar w:fldCharType="end"/>
-                      </w:r>
-                      <w:bookmarkEnd w:id="1"/>
+                      <w:fldSimple w:instr=" SEQ Figure \* ARABIC ">
+                        <w:r>
+                          <w:rPr>
+                            <w:noProof/>
+                          </w:rPr>
+                          <w:t>2</w:t>
+                        </w:r>
+                      </w:fldSimple>
+                      <w:bookmarkEnd w:id="2"/>
                       <w:r>
                         <w:t>. Screenshot of the SANDRA repository, showing where the "Download ZIP" button can be found.</w:t>
                       </w:r>
@@ -761,15 +721,7 @@
         <w:t>, then run “Install SANDRA</w:t>
       </w:r>
       <w:r>
-        <w:t xml:space="preserve"> (from </w:t>
-      </w:r>
-      <w:proofErr w:type="spellStart"/>
-      <w:r>
-        <w:t>GitHub</w:t>
-      </w:r>
-      <w:proofErr w:type="spellEnd"/>
-      <w:r>
-        <w:t>)</w:t>
+        <w:t xml:space="preserve"> (from GitHub)</w:t>
       </w:r>
       <w:r>
         <w:t xml:space="preserve">.R” to set up the </w:t>
@@ -842,70 +794,14 @@
         </w:rPr>
         <w:t xml:space="preserve"> </w:t>
       </w:r>
-      <w:proofErr w:type="spellStart"/>
       <w:r>
         <w:rPr>
           <w:rFonts w:ascii="Lucida Console" w:hAnsi="Lucida Console"/>
           <w:sz w:val="20"/>
           <w:szCs w:val="20"/>
         </w:rPr>
-        <w:t>sandra</w:t>
-      </w:r>
-      <w:proofErr w:type="spellEnd"/>
-      <w:r>
-        <w:rPr>
-          <w:rFonts w:ascii="Lucida Console" w:hAnsi="Lucida Console"/>
-          <w:sz w:val="20"/>
-          <w:szCs w:val="20"/>
-        </w:rPr>
-        <w:t>::</w:t>
-      </w:r>
-      <w:proofErr w:type="spellStart"/>
-      <w:r>
-        <w:rPr>
-          <w:rFonts w:ascii="Lucida Console" w:hAnsi="Lucida Console"/>
-          <w:sz w:val="20"/>
-          <w:szCs w:val="20"/>
-        </w:rPr>
-        <w:t>FrameworkFileIO</w:t>
-      </w:r>
-      <w:proofErr w:type="spellEnd"/>
-      <w:r>
-        <w:rPr>
-          <w:rFonts w:ascii="Lucida Console" w:hAnsi="Lucida Console"/>
-          <w:sz w:val="20"/>
-          <w:szCs w:val="20"/>
-        </w:rPr>
-        <w:t xml:space="preserve">. </w:t>
-      </w:r>
-      <w:proofErr w:type="spellStart"/>
-      <w:r>
-        <w:rPr>
-          <w:rFonts w:ascii="Lucida Console" w:hAnsi="Lucida Console"/>
-          <w:sz w:val="20"/>
-          <w:szCs w:val="20"/>
-        </w:rPr>
-        <w:t>Succesfully</w:t>
-      </w:r>
-      <w:proofErr w:type="spellEnd"/>
-      <w:r>
-        <w:rPr>
-          <w:rFonts w:ascii="Lucida Console" w:hAnsi="Lucida Console"/>
-          <w:sz w:val="20"/>
-          <w:szCs w:val="20"/>
-        </w:rPr>
-        <w:t xml:space="preserve"> constructed </w:t>
-      </w:r>
-      <w:proofErr w:type="spellStart"/>
-      <w:r>
-        <w:rPr>
-          <w:rFonts w:ascii="Lucida Console" w:hAnsi="Lucida Console"/>
-          <w:sz w:val="20"/>
-          <w:szCs w:val="20"/>
-        </w:rPr>
-        <w:t>FileIO</w:t>
-      </w:r>
-      <w:proofErr w:type="spellEnd"/>
+        <w:t>sandra::FrameworkFileIO. Succesfully constructed FileIO</w:t>
+      </w:r>
     </w:p>
     <w:p>
       <w:pPr>
@@ -991,7 +887,6 @@
           <w:numId w:val="18"/>
         </w:numPr>
       </w:pPr>
-      <w:proofErr w:type="gramStart"/>
       <w:r>
         <w:rPr>
           <w:b/>
@@ -1004,7 +899,6 @@
         </w:rPr>
         <w:t>a</w:t>
       </w:r>
-      <w:proofErr w:type="gramEnd"/>
       <w:r>
         <w:rPr>
           <w:b/>
@@ -1038,14 +932,12 @@
       <w:r>
         <w:t xml:space="preserve"> or </w:t>
       </w:r>
-      <w:proofErr w:type="spellStart"/>
       <w:r>
         <w:rPr>
           <w:i/>
         </w:rPr>
         <w:t>task_data</w:t>
       </w:r>
-      <w:proofErr w:type="spellEnd"/>
       <w:r>
         <w:t xml:space="preserve"> table is produced which contains general information about each participation.</w:t>
       </w:r>
@@ -1058,7 +950,6 @@
           <w:numId w:val="18"/>
         </w:numPr>
       </w:pPr>
-      <w:proofErr w:type="gramStart"/>
       <w:r>
         <w:rPr>
           <w:b/>
@@ -1071,7 +962,6 @@
         </w:rPr>
         <w:t>.a</w:t>
       </w:r>
-      <w:proofErr w:type="gramEnd"/>
       <w:r>
         <w:rPr>
           <w:b/>
@@ -1099,7 +989,6 @@
           <w:numId w:val="18"/>
         </w:numPr>
       </w:pPr>
-      <w:proofErr w:type="gramStart"/>
       <w:r>
         <w:rPr>
           <w:b/>
@@ -1112,7 +1001,6 @@
         </w:rPr>
         <w:t>b</w:t>
       </w:r>
-      <w:proofErr w:type="gramEnd"/>
       <w:r>
         <w:rPr>
           <w:b/>
@@ -1140,7 +1028,6 @@
           <w:numId w:val="18"/>
         </w:numPr>
       </w:pPr>
-      <w:proofErr w:type="gramStart"/>
       <w:r>
         <w:rPr>
           <w:b/>
@@ -1153,7 +1040,6 @@
         </w:rPr>
         <w:t>3</w:t>
       </w:r>
-      <w:proofErr w:type="gramEnd"/>
       <w:r>
         <w:rPr>
           <w:b/>
@@ -1400,21 +1286,7 @@
         <w:rPr>
           <w:i/>
         </w:rPr>
-        <w:t xml:space="preserve"> </w:t>
-      </w:r>
-      <w:proofErr w:type="spellStart"/>
-      <w:r>
-        <w:rPr>
-          <w:i/>
-        </w:rPr>
-        <w:t>Participants</w:t>
-      </w:r>
-      <w:proofErr w:type="spellEnd"/>
-      <w:r>
-        <w:rPr>
-          <w:i/>
-        </w:rPr>
-        <w:t xml:space="preserve"> </w:t>
+        <w:t xml:space="preserve"> Participants </w:t>
       </w:r>
       <w:r>
         <w:rPr>
@@ -1695,21 +1567,18 @@
       <w:r>
         <w:t xml:space="preserve"> of a filename (the part after the dot, which is </w:t>
       </w:r>
-      <w:proofErr w:type="spellStart"/>
       <w:r>
         <w:rPr>
           <w:i/>
         </w:rPr>
         <w:t>csv</w:t>
       </w:r>
-      <w:proofErr w:type="spellEnd"/>
       <w:r>
         <w:t xml:space="preserve"> in the example. </w:t>
       </w:r>
       <w:r>
         <w:t xml:space="preserve">In that case, you don’t need to enter the extension when renaming the file; just name it </w:t>
       </w:r>
-      <w:proofErr w:type="spellStart"/>
       <w:r>
         <w:rPr>
           <w:i/>
@@ -1722,7 +1591,6 @@
         </w:rPr>
         <w:t>alcohol</w:t>
       </w:r>
-      <w:proofErr w:type="spellEnd"/>
       <w:r>
         <w:t xml:space="preserve">. </w:t>
       </w:r>
@@ -1732,28 +1600,24 @@
       <w:r>
         <w:t xml:space="preserve">, when adjusting </w:t>
       </w:r>
-      <w:proofErr w:type="spellStart"/>
       <w:r>
         <w:rPr>
           <w:i/>
         </w:rPr>
         <w:t>fileSource</w:t>
       </w:r>
-      <w:proofErr w:type="spellEnd"/>
       <w:r>
         <w:t xml:space="preserve"> in the proces</w:t>
       </w:r>
       <w:r>
         <w:t xml:space="preserve">sing script, this extension needs to be specified. To summarize, in Explorer your file could be displayed as </w:t>
       </w:r>
-      <w:proofErr w:type="spellStart"/>
       <w:r>
         <w:rPr>
           <w:i/>
         </w:rPr>
         <w:t>pretest_alcohol</w:t>
       </w:r>
-      <w:proofErr w:type="spellEnd"/>
       <w:r>
         <w:t>, but in</w:t>
       </w:r>
@@ -1849,21 +1713,7 @@
         <w:rPr>
           <w:i/>
         </w:rPr>
-        <w:t xml:space="preserve"> </w:t>
-      </w:r>
-      <w:proofErr w:type="spellStart"/>
-      <w:r>
-        <w:rPr>
-          <w:i/>
-        </w:rPr>
-        <w:t>Participants</w:t>
-      </w:r>
-      <w:proofErr w:type="spellEnd"/>
-      <w:r>
-        <w:rPr>
-          <w:i/>
-        </w:rPr>
-        <w:t xml:space="preserve"> </w:t>
+        <w:t xml:space="preserve"> Participants </w:t>
       </w:r>
       <w:r>
         <w:rPr>
@@ -2102,18 +1952,15 @@
       <w:r>
         <w:t xml:space="preserve"> of a filename (the part after the dot, which is </w:t>
       </w:r>
-      <w:proofErr w:type="spellStart"/>
       <w:r>
         <w:rPr>
           <w:i/>
         </w:rPr>
         <w:t>csv</w:t>
       </w:r>
-      <w:proofErr w:type="spellEnd"/>
       <w:r>
         <w:t xml:space="preserve"> in the example. In that case, you don’t need to enter the extension when renaming the file; just name it </w:t>
       </w:r>
-      <w:proofErr w:type="spellStart"/>
       <w:r>
         <w:rPr>
           <w:i/>
@@ -2126,7 +1973,6 @@
         </w:rPr>
         <w:t>alcohol</w:t>
       </w:r>
-      <w:proofErr w:type="spellEnd"/>
       <w:r>
         <w:t xml:space="preserve">. </w:t>
       </w:r>
@@ -2136,25 +1982,21 @@
       <w:r>
         <w:t xml:space="preserve">, when adjusting </w:t>
       </w:r>
-      <w:proofErr w:type="spellStart"/>
       <w:r>
         <w:rPr>
           <w:i/>
         </w:rPr>
         <w:t>fileSource</w:t>
       </w:r>
-      <w:proofErr w:type="spellEnd"/>
       <w:r>
         <w:t xml:space="preserve"> in the processing script, this extension needs to be specified. To summarize, in Explorer your file could be displayed as </w:t>
       </w:r>
-      <w:proofErr w:type="spellStart"/>
       <w:r>
         <w:rPr>
           <w:i/>
         </w:rPr>
         <w:t>pretest_alcohol</w:t>
       </w:r>
-      <w:proofErr w:type="spellEnd"/>
       <w:r>
         <w:t>, but in</w:t>
       </w:r>
@@ -2289,34 +2131,10 @@
         <w:t xml:space="preserve"> file containing general information. </w:t>
       </w:r>
       <w:r>
-        <w:t xml:space="preserve">A </w:t>
-      </w:r>
-      <w:proofErr w:type="spellStart"/>
-      <w:r>
-        <w:t>set_id</w:t>
-      </w:r>
-      <w:proofErr w:type="spellEnd"/>
-      <w:r>
-        <w:t xml:space="preserve"> variable identifies participations across tables. </w:t>
-      </w:r>
-      <w:r>
-        <w:t xml:space="preserve">Each task data file can be joined with the metadata file on </w:t>
-      </w:r>
-      <w:proofErr w:type="spellStart"/>
-      <w:r>
-        <w:t>set_id</w:t>
-      </w:r>
-      <w:proofErr w:type="spellEnd"/>
-      <w:r>
-        <w:t xml:space="preserve">, wherein each value of </w:t>
-      </w:r>
-      <w:proofErr w:type="spellStart"/>
-      <w:r>
-        <w:t>set_id</w:t>
-      </w:r>
-      <w:proofErr w:type="spellEnd"/>
-      <w:r>
-        <w:t xml:space="preserve"> </w:t>
+        <w:t xml:space="preserve">A set_id variable identifies participations across tables. </w:t>
+      </w:r>
+      <w:r>
+        <w:t xml:space="preserve">Each task data file can be joined with the metadata file on set_id, wherein each value of set_id </w:t>
       </w:r>
       <w:r>
         <w:t xml:space="preserve">that is </w:t>
@@ -2477,14 +2295,12 @@
             </w:tcBorders>
           </w:tcPr>
           <w:p>
-            <w:proofErr w:type="spellStart"/>
             <w:r>
               <w:t>task</w:t>
             </w:r>
             <w:r>
               <w:t>Type</w:t>
             </w:r>
-            <w:proofErr w:type="spellEnd"/>
           </w:p>
         </w:tc>
         <w:tc>
@@ -2510,14 +2326,12 @@
             </w:tcBorders>
           </w:tcPr>
           <w:p>
-            <w:proofErr w:type="spellStart"/>
             <w:r>
               <w:t>task</w:t>
             </w:r>
             <w:r>
               <w:t>_name</w:t>
             </w:r>
-            <w:proofErr w:type="spellEnd"/>
           </w:p>
         </w:tc>
         <w:tc>
@@ -2543,11 +2357,9 @@
             </w:tcBorders>
           </w:tcPr>
           <w:p>
-            <w:proofErr w:type="spellStart"/>
             <w:r>
               <w:t>run_from</w:t>
             </w:r>
-            <w:proofErr w:type="spellEnd"/>
           </w:p>
         </w:tc>
         <w:tc>
@@ -2559,15 +2371,7 @@
           </w:tcPr>
           <w:p>
             <w:r>
-              <w:t xml:space="preserve">Earliest </w:t>
-            </w:r>
-            <w:proofErr w:type="spellStart"/>
-            <w:r>
-              <w:t>RunID</w:t>
-            </w:r>
-            <w:proofErr w:type="spellEnd"/>
-            <w:r>
-              <w:t xml:space="preserve"> in results file with data for this participation</w:t>
+              <w:t>Earliest RunID in results file with data for this participation</w:t>
             </w:r>
           </w:p>
         </w:tc>
@@ -2582,11 +2386,9 @@
             </w:tcBorders>
           </w:tcPr>
           <w:p>
-            <w:proofErr w:type="spellStart"/>
             <w:r>
               <w:t>run_to</w:t>
             </w:r>
-            <w:proofErr w:type="spellEnd"/>
           </w:p>
         </w:tc>
         <w:tc>
@@ -2599,15 +2401,7 @@
           </w:tcPr>
           <w:p>
             <w:r>
-              <w:t xml:space="preserve">Latest </w:t>
-            </w:r>
-            <w:proofErr w:type="spellStart"/>
-            <w:r>
-              <w:t>RunID</w:t>
-            </w:r>
-            <w:proofErr w:type="spellEnd"/>
-            <w:r>
-              <w:t xml:space="preserve"> results file with data for this participation</w:t>
+              <w:t>Latest RunID results file with data for this participation</w:t>
             </w:r>
           </w:p>
         </w:tc>
@@ -2622,11 +2416,9 @@
             </w:tcBorders>
           </w:tcPr>
           <w:p>
-            <w:proofErr w:type="spellStart"/>
             <w:r>
               <w:t>lotus_says</w:t>
             </w:r>
-            <w:proofErr w:type="spellEnd"/>
           </w:p>
         </w:tc>
         <w:tc>
@@ -2641,13 +2433,8 @@
             <w:r>
               <w:t xml:space="preserve">Tells you how the task ended. There is only </w:t>
             </w:r>
-            <w:proofErr w:type="spellStart"/>
-            <w:r>
-              <w:t>trialdata</w:t>
-            </w:r>
-            <w:proofErr w:type="spellEnd"/>
-            <w:r>
-              <w:t xml:space="preserve"> </w:t>
+            <w:r>
+              <w:t xml:space="preserve">trialdata </w:t>
             </w:r>
             <w:r>
               <w:t>produced if the task completed successfully. Possible values:</w:t>
@@ -2662,14 +2449,12 @@
               </w:numPr>
               <w:ind w:left="720"/>
             </w:pPr>
-            <w:proofErr w:type="spellStart"/>
             <w:r>
               <w:rPr>
                 <w:b/>
               </w:rPr>
               <w:t>task_done</w:t>
             </w:r>
-            <w:proofErr w:type="spellEnd"/>
             <w:r>
               <w:t>. Task completed successfully</w:t>
             </w:r>
@@ -2683,14 +2468,12 @@
               </w:numPr>
               <w:ind w:left="720"/>
             </w:pPr>
-            <w:proofErr w:type="spellStart"/>
             <w:r>
               <w:rPr>
                 <w:b/>
               </w:rPr>
               <w:t>task_start</w:t>
             </w:r>
-            <w:proofErr w:type="spellEnd"/>
             <w:r>
               <w:t>. Task was restarted before it completed</w:t>
             </w:r>
@@ -2704,14 +2487,12 @@
               </w:numPr>
               <w:ind w:left="720"/>
             </w:pPr>
-            <w:proofErr w:type="spellStart"/>
             <w:r>
               <w:rPr>
                 <w:b/>
               </w:rPr>
               <w:t>task_error</w:t>
             </w:r>
-            <w:proofErr w:type="spellEnd"/>
             <w:r>
               <w:t>. Task reported that an error occurred</w:t>
             </w:r>
@@ -2724,11 +2505,9 @@
             <w:tcW w:w="1998" w:type="dxa"/>
           </w:tcPr>
           <w:p>
-            <w:proofErr w:type="spellStart"/>
             <w:r>
               <w:t>event_count</w:t>
             </w:r>
-            <w:proofErr w:type="spellEnd"/>
           </w:p>
         </w:tc>
         <w:tc>
@@ -2737,15 +2516,7 @@
           </w:tcPr>
           <w:p>
             <w:r>
-              <w:t xml:space="preserve">The number of events logged during the task, may vary depending on participant </w:t>
-            </w:r>
-            <w:proofErr w:type="spellStart"/>
-            <w:r>
-              <w:t>behavior</w:t>
-            </w:r>
-            <w:proofErr w:type="spellEnd"/>
-            <w:r>
-              <w:t>.</w:t>
+              <w:t>The number of events logged during the task, may vary depending on participant behavior.</w:t>
             </w:r>
           </w:p>
         </w:tc>
@@ -2760,11 +2531,9 @@
             </w:tcBorders>
           </w:tcPr>
           <w:p>
-            <w:proofErr w:type="spellStart"/>
             <w:r>
               <w:t>sequence_report</w:t>
             </w:r>
-            <w:proofErr w:type="spellEnd"/>
           </w:p>
         </w:tc>
         <w:tc>
@@ -2800,19 +2569,11 @@
                 <w:numId w:val="8"/>
               </w:numPr>
             </w:pPr>
-            <w:proofErr w:type="gramStart"/>
             <w:r>
               <w:rPr>
                 <w:b/>
               </w:rPr>
-              <w:t>inconsistent</w:t>
-            </w:r>
-            <w:proofErr w:type="gramEnd"/>
-            <w:r>
-              <w:rPr>
-                <w:b/>
-              </w:rPr>
-              <w:t>.</w:t>
+              <w:t>inconsistent.</w:t>
             </w:r>
             <w:r>
               <w:t xml:space="preserve"> Events with the same sequence number but different data</w:t>
@@ -2829,19 +2590,11 @@
                 <w:numId w:val="8"/>
               </w:numPr>
             </w:pPr>
-            <w:proofErr w:type="gramStart"/>
             <w:r>
               <w:rPr>
                 <w:b/>
               </w:rPr>
-              <w:t>missing</w:t>
-            </w:r>
-            <w:proofErr w:type="gramEnd"/>
-            <w:r>
-              <w:rPr>
-                <w:b/>
-              </w:rPr>
-              <w:t>.</w:t>
+              <w:t>missing.</w:t>
             </w:r>
             <w:r>
               <w:t xml:space="preserve"> Sequence numbers missing. This indicates that certain task data was not received by LOTUS. </w:t>
@@ -2855,21 +2608,11 @@
                 <w:numId w:val="8"/>
               </w:numPr>
             </w:pPr>
-            <w:proofErr w:type="spellStart"/>
-            <w:proofErr w:type="gramStart"/>
             <w:r>
               <w:rPr>
                 <w:b/>
               </w:rPr>
-              <w:t>negtime</w:t>
-            </w:r>
-            <w:proofErr w:type="spellEnd"/>
-            <w:proofErr w:type="gramEnd"/>
-            <w:r>
-              <w:rPr>
-                <w:b/>
-              </w:rPr>
-              <w:t>.</w:t>
+              <w:t>negtime.</w:t>
             </w:r>
             <w:r>
               <w:t xml:space="preserve"> Client time decreased with successive sequence numbers</w:t>
@@ -2886,19 +2629,11 @@
                 <w:numId w:val="8"/>
               </w:numPr>
             </w:pPr>
-            <w:proofErr w:type="gramStart"/>
             <w:r>
               <w:rPr>
                 <w:b/>
               </w:rPr>
-              <w:t>invalid</w:t>
-            </w:r>
-            <w:proofErr w:type="gramEnd"/>
-            <w:r>
-              <w:rPr>
-                <w:b/>
-              </w:rPr>
-              <w:t>.</w:t>
+              <w:t>invalid.</w:t>
             </w:r>
             <w:r>
               <w:t xml:space="preserve"> Task produced invalid (or no) data. This can happen when the participant did not complete any trials.</w:t>
@@ -3010,14 +2745,12 @@
       <w:r>
         <w:t xml:space="preserve"> data; and </w:t>
       </w:r>
-      <w:proofErr w:type="spellStart"/>
       <w:r>
         <w:rPr>
           <w:b/>
         </w:rPr>
         <w:t>task_start</w:t>
       </w:r>
-      <w:proofErr w:type="spellEnd"/>
       <w:r>
         <w:t xml:space="preserve">, which contains </w:t>
       </w:r>
@@ -3027,14 +2760,12 @@
       <w:r>
         <w:t xml:space="preserve">A </w:t>
       </w:r>
-      <w:proofErr w:type="spellStart"/>
       <w:r>
         <w:rPr>
           <w:b/>
         </w:rPr>
         <w:t>participation_id</w:t>
       </w:r>
-      <w:proofErr w:type="spellEnd"/>
       <w:r>
         <w:t xml:space="preserve"> variable identifies participations across tables.</w:t>
       </w:r>
@@ -3047,11 +2778,9 @@
       <w:r>
         <w:t xml:space="preserve">slideshow, screen, and </w:t>
       </w:r>
-      <w:proofErr w:type="spellStart"/>
       <w:r>
         <w:t>task_start</w:t>
       </w:r>
-      <w:proofErr w:type="spellEnd"/>
       <w:r>
         <w:t xml:space="preserve"> </w:t>
       </w:r>
@@ -3064,33 +2793,24 @@
       <w:r>
         <w:t xml:space="preserve"> on </w:t>
       </w:r>
-      <w:proofErr w:type="spellStart"/>
       <w:r>
         <w:t>participation_id</w:t>
       </w:r>
-      <w:proofErr w:type="spellEnd"/>
       <w:r>
         <w:t xml:space="preserve">, wherein </w:t>
       </w:r>
       <w:r>
         <w:t xml:space="preserve">each value of </w:t>
       </w:r>
-      <w:proofErr w:type="spellStart"/>
-      <w:r>
-        <w:t>participation_id</w:t>
-      </w:r>
-      <w:proofErr w:type="spellEnd"/>
-      <w:r>
-        <w:t xml:space="preserve"> that is</w:t>
+      <w:r>
+        <w:t>participation_id that is</w:t>
       </w:r>
       <w:r>
         <w:t xml:space="preserve"> present in </w:t>
       </w:r>
-      <w:proofErr w:type="spellStart"/>
       <w:r>
         <w:t>task_start</w:t>
       </w:r>
-      <w:proofErr w:type="spellEnd"/>
       <w:r>
         <w:t>, slideshow, and screen</w:t>
       </w:r>
@@ -3125,11 +2845,9 @@
       <w:r>
         <w:t xml:space="preserve"> contains an explanations of columns in the </w:t>
       </w:r>
-      <w:proofErr w:type="spellStart"/>
       <w:r>
         <w:t>task_start</w:t>
       </w:r>
-      <w:proofErr w:type="spellEnd"/>
       <w:r>
         <w:t xml:space="preserve"> file.</w:t>
       </w:r>
@@ -3168,11 +2886,9 @@
       <w:r>
         <w:t xml:space="preserve"> </w:t>
       </w:r>
-      <w:proofErr w:type="spellStart"/>
       <w:r>
         <w:t>task_start</w:t>
       </w:r>
-      <w:proofErr w:type="spellEnd"/>
       <w:r>
         <w:t xml:space="preserve"> variables</w:t>
       </w:r>
@@ -3253,11 +2969,9 @@
             </w:tcBorders>
           </w:tcPr>
           <w:p>
-            <w:proofErr w:type="spellStart"/>
             <w:r>
               <w:t>taskType</w:t>
             </w:r>
-            <w:proofErr w:type="spellEnd"/>
           </w:p>
         </w:tc>
         <w:tc>
@@ -3285,11 +2999,9 @@
             </w:tcBorders>
           </w:tcPr>
           <w:p>
-            <w:proofErr w:type="spellStart"/>
             <w:r>
               <w:t>task_name</w:t>
             </w:r>
-            <w:proofErr w:type="spellEnd"/>
           </w:p>
         </w:tc>
         <w:tc>
@@ -3320,11 +3032,9 @@
             </w:tcBorders>
           </w:tcPr>
           <w:p>
-            <w:proofErr w:type="spellStart"/>
             <w:r>
               <w:t>sequence_report</w:t>
             </w:r>
-            <w:proofErr w:type="spellEnd"/>
           </w:p>
         </w:tc>
         <w:tc>
@@ -3360,19 +3070,11 @@
                 <w:numId w:val="8"/>
               </w:numPr>
             </w:pPr>
-            <w:proofErr w:type="gramStart"/>
             <w:r>
               <w:rPr>
                 <w:b/>
               </w:rPr>
-              <w:t>inconsistent</w:t>
-            </w:r>
-            <w:proofErr w:type="gramEnd"/>
-            <w:r>
-              <w:rPr>
-                <w:b/>
-              </w:rPr>
-              <w:t>.</w:t>
+              <w:t>inconsistent.</w:t>
             </w:r>
             <w:r>
               <w:t xml:space="preserve"> Events with the same sequence number but different data</w:t>
@@ -3389,19 +3091,11 @@
                 <w:numId w:val="8"/>
               </w:numPr>
             </w:pPr>
-            <w:proofErr w:type="gramStart"/>
             <w:r>
               <w:rPr>
                 <w:b/>
               </w:rPr>
-              <w:t>missing</w:t>
-            </w:r>
-            <w:proofErr w:type="gramEnd"/>
-            <w:r>
-              <w:rPr>
-                <w:b/>
-              </w:rPr>
-              <w:t>.</w:t>
+              <w:t>missing.</w:t>
             </w:r>
             <w:r>
               <w:t xml:space="preserve"> Sequence numbers missing. This indicates that certain task data was not received by LOTUS. </w:t>
@@ -3415,21 +3109,11 @@
                 <w:numId w:val="8"/>
               </w:numPr>
             </w:pPr>
-            <w:proofErr w:type="spellStart"/>
-            <w:proofErr w:type="gramStart"/>
             <w:r>
               <w:rPr>
                 <w:b/>
               </w:rPr>
-              <w:t>negtime</w:t>
-            </w:r>
-            <w:proofErr w:type="spellEnd"/>
-            <w:proofErr w:type="gramEnd"/>
-            <w:r>
-              <w:rPr>
-                <w:b/>
-              </w:rPr>
-              <w:t>.</w:t>
+              <w:t>negtime.</w:t>
             </w:r>
             <w:r>
               <w:t xml:space="preserve"> Client time decreased with successive sequence numbers</w:t>
@@ -3446,19 +3130,11 @@
                 <w:numId w:val="8"/>
               </w:numPr>
             </w:pPr>
-            <w:proofErr w:type="gramStart"/>
             <w:r>
               <w:rPr>
                 <w:b/>
               </w:rPr>
-              <w:t>invalid</w:t>
-            </w:r>
-            <w:proofErr w:type="gramEnd"/>
-            <w:r>
-              <w:rPr>
-                <w:b/>
-              </w:rPr>
-              <w:t>.</w:t>
+              <w:t>invalid.</w:t>
             </w:r>
             <w:r>
               <w:t xml:space="preserve"> Task produced invalid (or no) data. This can happen when the participant did not complete any trials.</w:t>
@@ -3476,11 +3152,9 @@
             </w:tcBorders>
           </w:tcPr>
           <w:p>
-            <w:proofErr w:type="spellStart"/>
             <w:r>
               <w:t>userAgent</w:t>
             </w:r>
-            <w:proofErr w:type="spellEnd"/>
           </w:p>
         </w:tc>
         <w:tc>
@@ -3580,31 +3254,7 @@
         <w:t>metadata</w:t>
       </w:r>
       <w:r>
-        <w:t xml:space="preserve"> file containing general information. A </w:t>
-      </w:r>
-      <w:proofErr w:type="spellStart"/>
-      <w:r>
-        <w:t>set_id</w:t>
-      </w:r>
-      <w:proofErr w:type="spellEnd"/>
-      <w:r>
-        <w:t xml:space="preserve"> variable identifies participations across tables. Each task data file can be joined with the metadata file on </w:t>
-      </w:r>
-      <w:proofErr w:type="spellStart"/>
-      <w:r>
-        <w:t>set_id</w:t>
-      </w:r>
-      <w:proofErr w:type="spellEnd"/>
-      <w:r>
-        <w:t xml:space="preserve">, wherein each value of </w:t>
-      </w:r>
-      <w:proofErr w:type="spellStart"/>
-      <w:r>
-        <w:t>set_id</w:t>
-      </w:r>
-      <w:proofErr w:type="spellEnd"/>
-      <w:r>
-        <w:t xml:space="preserve"> that is present in metadata is present in one of the task data files. </w:t>
+        <w:t xml:space="preserve"> file containing general information. A set_id variable identifies participations across tables. Each task data file can be joined with the metadata file on set_id, wherein each value of set_id that is present in metadata is present in one of the task data files. </w:t>
       </w:r>
       <w:r>
         <w:t>Table 3 contains an explanations of columns in the metadata file.</w:t>
@@ -3720,11 +3370,9 @@
             </w:tcBorders>
           </w:tcPr>
           <w:p>
-            <w:proofErr w:type="spellStart"/>
             <w:r>
               <w:t>sequence_report</w:t>
             </w:r>
-            <w:proofErr w:type="spellEnd"/>
           </w:p>
         </w:tc>
         <w:tc>
@@ -3759,7 +3407,6 @@
                 <w:numId w:val="8"/>
               </w:numPr>
             </w:pPr>
-            <w:proofErr w:type="gramStart"/>
             <w:r>
               <w:rPr>
                 <w:b/>
@@ -3772,7 +3419,6 @@
               </w:rPr>
               <w:t>mplete</w:t>
             </w:r>
-            <w:proofErr w:type="gramEnd"/>
             <w:r>
               <w:rPr>
                 <w:b/>
@@ -3810,15 +3456,7 @@
               <w:t xml:space="preserve">a </w:t>
             </w:r>
             <w:r>
-              <w:t>whole multiple of the number of elements in (</w:t>
-            </w:r>
-            <w:proofErr w:type="spellStart"/>
-            <w:r>
-              <w:t>sprifVars</w:t>
-            </w:r>
-            <w:proofErr w:type="spellEnd"/>
-            <w:r>
-              <w:t xml:space="preserve"> + 1)</w:t>
+              <w:t>whole multiple of the number of elements in (sprifVars + 1)</w:t>
             </w:r>
             <w:r>
               <w:t>. This indicates that trials in the task produced different numbers of variables.</w:t>
@@ -3832,8 +3470,6 @@
                 <w:numId w:val="8"/>
               </w:numPr>
             </w:pPr>
-            <w:proofErr w:type="spellStart"/>
-            <w:proofErr w:type="gramStart"/>
             <w:r>
               <w:rPr>
                 <w:b/>
@@ -3850,15 +3486,7 @@
               <w:rPr>
                 <w:b/>
               </w:rPr>
-              <w:t>sep</w:t>
-            </w:r>
-            <w:proofErr w:type="spellEnd"/>
-            <w:proofErr w:type="gramEnd"/>
-            <w:r>
-              <w:rPr>
-                <w:b/>
-              </w:rPr>
-              <w:t>.</w:t>
+              <w:t>sep.</w:t>
             </w:r>
             <w:r>
               <w:t xml:space="preserve"> One of the rows of SPRIF data did not start with a SPRIF row separator. This indicates that trials in the task produced different numbers of variables.</w:t>
@@ -3872,8 +3500,6 @@
                 <w:numId w:val="8"/>
               </w:numPr>
             </w:pPr>
-            <w:proofErr w:type="spellStart"/>
-            <w:proofErr w:type="gramStart"/>
             <w:r>
               <w:rPr>
                 <w:b/>
@@ -3886,8 +3512,6 @@
               </w:rPr>
               <w:t>r</w:t>
             </w:r>
-            <w:proofErr w:type="spellEnd"/>
-            <w:proofErr w:type="gramEnd"/>
             <w:r>
               <w:rPr>
                 <w:b/>
@@ -3906,19 +3530,11 @@
                 <w:numId w:val="8"/>
               </w:numPr>
             </w:pPr>
-            <w:proofErr w:type="gramStart"/>
             <w:r>
               <w:rPr>
                 <w:b/>
               </w:rPr>
-              <w:t>invalid</w:t>
-            </w:r>
-            <w:proofErr w:type="gramEnd"/>
-            <w:r>
-              <w:rPr>
-                <w:b/>
-              </w:rPr>
-              <w:t>.</w:t>
+              <w:t>invalid.</w:t>
             </w:r>
             <w:r>
               <w:t xml:space="preserve"> Task produced invalid (or no) data. This can happen when the participant did not complete any trials.</w:t>
@@ -3936,11 +3552,9 @@
             </w:tcBorders>
           </w:tcPr>
           <w:p>
-            <w:proofErr w:type="spellStart"/>
             <w:r>
               <w:t>taskName</w:t>
             </w:r>
-            <w:proofErr w:type="spellEnd"/>
           </w:p>
         </w:tc>
         <w:tc>
@@ -4069,59 +3683,26 @@
         </w:rPr>
         <w:t>Acknowledgements</w:t>
       </w:r>
-      <w:bookmarkStart w:id="2" w:name="_GoBack"/>
-      <w:bookmarkEnd w:id="2"/>
     </w:p>
     <w:p>
       <w:r>
-        <w:t xml:space="preserve">My gratitude goes to many researchers that provided help. In particular, I would like to thank </w:t>
-      </w:r>
-      <w:proofErr w:type="spellStart"/>
-      <w:r>
-        <w:t>Joeri</w:t>
-      </w:r>
-      <w:proofErr w:type="spellEnd"/>
-      <w:r>
-        <w:t xml:space="preserve"> van </w:t>
-      </w:r>
-      <w:proofErr w:type="spellStart"/>
-      <w:r>
-        <w:t>Wijngaarden</w:t>
-      </w:r>
-      <w:proofErr w:type="spellEnd"/>
-      <w:r>
-        <w:t xml:space="preserve"> for co-developing tutoria</w:t>
-      </w:r>
-      <w:r>
-        <w:t xml:space="preserve">l materials, and </w:t>
-      </w:r>
-      <w:proofErr w:type="spellStart"/>
-      <w:r>
-        <w:t>Marilisa</w:t>
-      </w:r>
-      <w:proofErr w:type="spellEnd"/>
-      <w:r>
-        <w:t xml:space="preserve"> </w:t>
-      </w:r>
-      <w:proofErr w:type="spellStart"/>
-      <w:r>
-        <w:t>Boffo</w:t>
-      </w:r>
-      <w:proofErr w:type="spellEnd"/>
-      <w:r>
-        <w:t xml:space="preserve">, </w:t>
+        <w:t>My gratitude goes to many researchers that provided help. In particular, I would like to thank Joeri van Wijngaarden for co-developing tutoria</w:t>
+      </w:r>
+      <w:r>
+        <w:t xml:space="preserve">l materials, and Marilisa Boffo, </w:t>
+      </w:r>
+      <w:r>
+        <w:t xml:space="preserve">Anne Kroon, </w:t>
+      </w:r>
+      <w:r>
+        <w:t>Mae Nuijs</w:t>
+      </w:r>
+      <w:r>
+        <w:t xml:space="preserve">, and </w:t>
       </w:r>
       <w:r>
         <w:t>Ruby Smits</w:t>
       </w:r>
-      <w:r>
-        <w:t xml:space="preserve">, and Mae </w:t>
-      </w:r>
-      <w:proofErr w:type="spellStart"/>
-      <w:r>
-        <w:t>Nuijs</w:t>
-      </w:r>
-      <w:proofErr w:type="spellEnd"/>
       <w:r>
         <w:t xml:space="preserve"> for testing tutorials and providing feedback</w:t>
       </w:r>
@@ -7578,7 +7159,7 @@
 </file>
 
 <file path=customXml/itemProps1.xml><?xml version="1.0" encoding="utf-8"?>
-<ds:datastoreItem xmlns:ds="http://schemas.openxmlformats.org/officeDocument/2006/customXml" ds:itemID="{7A082DAA-DC1D-4398-A5FE-EF8D0EBCB486}">
+<ds:datastoreItem xmlns:ds="http://schemas.openxmlformats.org/officeDocument/2006/customXml" ds:itemID="{9B98CCC6-B2EA-47E2-BBE1-69C424F6A67D}">
   <ds:schemaRefs>
     <ds:schemaRef ds:uri="http://schemas.openxmlformats.org/officeDocument/2006/bibliography"/>
   </ds:schemaRefs>

</xml_diff>